<commit_message>
hoan thanh do an
</commit_message>
<xml_diff>
--- a/Bao Cao ĐA_CK.docx
+++ b/Bao Cao ĐA_CK.docx
@@ -643,7 +643,7 @@
           <w:szCs w:val="26"/>
         </w:rPr>
       </w:pPr>
-      <w:bookmarkStart w:id="1" w:name="_Toc61279532"/>
+      <w:bookmarkStart w:id="1" w:name="_Toc61515625"/>
       <w:r>
         <w:rPr>
           <w:rFonts w:ascii="Times New Roman" w:hAnsi="Times New Roman" w:cs="Times New Roman"/>
@@ -708,10 +708,9 @@
               <w:tab w:val="right" w:leader="dot" w:pos="9350"/>
             </w:tabs>
             <w:rPr>
-              <w:rFonts w:ascii="Times New Roman" w:eastAsiaTheme="minorEastAsia" w:hAnsi="Times New Roman" w:cs="Times New Roman"/>
+              <w:rFonts w:asciiTheme="minorHAnsi" w:eastAsiaTheme="minorEastAsia" w:hAnsiTheme="minorHAnsi"/>
               <w:noProof/>
-              <w:sz w:val="26"/>
-              <w:szCs w:val="26"/>
+              <w:sz w:val="22"/>
             </w:rPr>
           </w:pPr>
           <w:r>
@@ -744,83 +743,60 @@
             </w:rPr>
             <w:fldChar w:fldCharType="separate"/>
           </w:r>
-          <w:hyperlink w:anchor="_Toc61279532" w:history="1">
+          <w:hyperlink w:anchor="_Toc61515625" w:history="1">
             <w:r>
               <w:rPr>
                 <w:rStyle w:val="Hyperlink"/>
                 <w:rFonts w:ascii="Times New Roman" w:hAnsi="Times New Roman" w:cs="Times New Roman"/>
                 <w:noProof/>
-                <w:sz w:val="26"/>
-                <w:szCs w:val="26"/>
               </w:rPr>
               <w:t>MỤC LỤC</w:t>
             </w:r>
             <w:r>
               <w:rPr>
-                <w:rFonts w:ascii="Times New Roman" w:hAnsi="Times New Roman" w:cs="Times New Roman"/>
                 <w:noProof/>
                 <w:webHidden/>
-                <w:sz w:val="26"/>
-                <w:szCs w:val="26"/>
               </w:rPr>
               <w:tab/>
             </w:r>
             <w:r>
               <w:rPr>
-                <w:rFonts w:ascii="Times New Roman" w:hAnsi="Times New Roman" w:cs="Times New Roman"/>
                 <w:noProof/>
                 <w:webHidden/>
-                <w:sz w:val="26"/>
-                <w:szCs w:val="26"/>
               </w:rPr>
               <w:fldChar w:fldCharType="begin"/>
             </w:r>
             <w:r>
               <w:rPr>
-                <w:rFonts w:ascii="Times New Roman" w:hAnsi="Times New Roman" w:cs="Times New Roman"/>
                 <w:noProof/>
                 <w:webHidden/>
-                <w:sz w:val="26"/>
-                <w:szCs w:val="26"/>
               </w:rPr>
-              <w:instrText xml:space="preserve"> PAGEREF _Toc61279532 \h </w:instrText>
+              <w:instrText xml:space="preserve"> PAGEREF _Toc61515625 \h </w:instrText>
             </w:r>
             <w:r>
               <w:rPr>
-                <w:rFonts w:ascii="Times New Roman" w:hAnsi="Times New Roman" w:cs="Times New Roman"/>
                 <w:noProof/>
                 <w:webHidden/>
-                <w:sz w:val="26"/>
-                <w:szCs w:val="26"/>
               </w:rPr>
             </w:r>
             <w:r>
               <w:rPr>
-                <w:rFonts w:ascii="Times New Roman" w:hAnsi="Times New Roman" w:cs="Times New Roman"/>
                 <w:noProof/>
                 <w:webHidden/>
-                <w:sz w:val="26"/>
-                <w:szCs w:val="26"/>
               </w:rPr>
               <w:fldChar w:fldCharType="separate"/>
             </w:r>
             <w:r>
               <w:rPr>
-                <w:rFonts w:ascii="Times New Roman" w:hAnsi="Times New Roman" w:cs="Times New Roman"/>
                 <w:noProof/>
                 <w:webHidden/>
-                <w:sz w:val="26"/>
-                <w:szCs w:val="26"/>
               </w:rPr>
               <w:t>2</w:t>
             </w:r>
             <w:r>
               <w:rPr>
-                <w:rFonts w:ascii="Times New Roman" w:hAnsi="Times New Roman" w:cs="Times New Roman"/>
                 <w:noProof/>
                 <w:webHidden/>
-                <w:sz w:val="26"/>
-                <w:szCs w:val="26"/>
               </w:rPr>
               <w:fldChar w:fldCharType="end"/>
             </w:r>
@@ -833,89 +809,65 @@
               <w:tab w:val="right" w:leader="dot" w:pos="9350"/>
             </w:tabs>
             <w:rPr>
-              <w:rFonts w:ascii="Times New Roman" w:eastAsiaTheme="minorEastAsia" w:hAnsi="Times New Roman" w:cs="Times New Roman"/>
+              <w:rFonts w:asciiTheme="minorHAnsi" w:eastAsiaTheme="minorEastAsia" w:hAnsiTheme="minorHAnsi"/>
               <w:noProof/>
-              <w:sz w:val="26"/>
-              <w:szCs w:val="26"/>
+              <w:sz w:val="22"/>
             </w:rPr>
           </w:pPr>
-          <w:hyperlink w:anchor="_Toc61279533" w:history="1">
+          <w:hyperlink w:anchor="_Toc61515626" w:history="1">
             <w:r>
               <w:rPr>
                 <w:rStyle w:val="Hyperlink"/>
                 <w:rFonts w:ascii="Times New Roman" w:hAnsi="Times New Roman" w:cs="Times New Roman"/>
                 <w:noProof/>
-                <w:sz w:val="26"/>
-                <w:szCs w:val="26"/>
               </w:rPr>
               <w:t>THU THẬP DỮ LIỆU</w:t>
             </w:r>
             <w:r>
               <w:rPr>
-                <w:rFonts w:ascii="Times New Roman" w:hAnsi="Times New Roman" w:cs="Times New Roman"/>
                 <w:noProof/>
                 <w:webHidden/>
-                <w:sz w:val="26"/>
-                <w:szCs w:val="26"/>
               </w:rPr>
               <w:tab/>
             </w:r>
             <w:r>
               <w:rPr>
-                <w:rFonts w:ascii="Times New Roman" w:hAnsi="Times New Roman" w:cs="Times New Roman"/>
                 <w:noProof/>
                 <w:webHidden/>
-                <w:sz w:val="26"/>
-                <w:szCs w:val="26"/>
               </w:rPr>
               <w:fldChar w:fldCharType="begin"/>
             </w:r>
             <w:r>
               <w:rPr>
-                <w:rFonts w:ascii="Times New Roman" w:hAnsi="Times New Roman" w:cs="Times New Roman"/>
                 <w:noProof/>
                 <w:webHidden/>
-                <w:sz w:val="26"/>
-                <w:szCs w:val="26"/>
               </w:rPr>
-              <w:instrText xml:space="preserve"> PAGEREF _Toc61279533 \h </w:instrText>
+              <w:instrText xml:space="preserve"> PAGEREF _Toc61515626 \h </w:instrText>
             </w:r>
             <w:r>
               <w:rPr>
-                <w:rFonts w:ascii="Times New Roman" w:hAnsi="Times New Roman" w:cs="Times New Roman"/>
                 <w:noProof/>
                 <w:webHidden/>
-                <w:sz w:val="26"/>
-                <w:szCs w:val="26"/>
               </w:rPr>
             </w:r>
             <w:r>
               <w:rPr>
-                <w:rFonts w:ascii="Times New Roman" w:hAnsi="Times New Roman" w:cs="Times New Roman"/>
                 <w:noProof/>
                 <w:webHidden/>
-                <w:sz w:val="26"/>
-                <w:szCs w:val="26"/>
               </w:rPr>
               <w:fldChar w:fldCharType="separate"/>
             </w:r>
             <w:r>
               <w:rPr>
-                <w:rFonts w:ascii="Times New Roman" w:hAnsi="Times New Roman" w:cs="Times New Roman"/>
                 <w:noProof/>
                 <w:webHidden/>
-                <w:sz w:val="26"/>
-                <w:szCs w:val="26"/>
               </w:rPr>
               <w:t>3</w:t>
             </w:r>
             <w:r>
               <w:rPr>
-                <w:rFonts w:ascii="Times New Roman" w:hAnsi="Times New Roman" w:cs="Times New Roman"/>
                 <w:noProof/>
                 <w:webHidden/>
-                <w:sz w:val="26"/>
-                <w:szCs w:val="26"/>
               </w:rPr>
               <w:fldChar w:fldCharType="end"/>
             </w:r>
@@ -929,29 +881,25 @@
               <w:tab w:val="right" w:leader="dot" w:pos="9350"/>
             </w:tabs>
             <w:rPr>
-              <w:rFonts w:ascii="Times New Roman" w:eastAsiaTheme="minorEastAsia" w:hAnsi="Times New Roman" w:cs="Times New Roman"/>
+              <w:rFonts w:asciiTheme="minorHAnsi" w:eastAsiaTheme="minorEastAsia" w:hAnsiTheme="minorHAnsi"/>
               <w:noProof/>
-              <w:sz w:val="26"/>
-              <w:szCs w:val="26"/>
+              <w:sz w:val="22"/>
             </w:rPr>
           </w:pPr>
-          <w:hyperlink w:anchor="_Toc61279534" w:history="1">
+          <w:hyperlink w:anchor="_Toc61515627" w:history="1">
             <w:r>
               <w:rPr>
                 <w:rStyle w:val="Hyperlink"/>
                 <w:rFonts w:ascii="Times New Roman" w:hAnsi="Times New Roman" w:cs="Times New Roman"/>
                 <w:noProof/>
-                <w:sz w:val="26"/>
-                <w:szCs w:val="26"/>
               </w:rPr>
               <w:t>1.</w:t>
             </w:r>
             <w:r>
               <w:rPr>
-                <w:rFonts w:ascii="Times New Roman" w:eastAsiaTheme="minorEastAsia" w:hAnsi="Times New Roman" w:cs="Times New Roman"/>
+                <w:rFonts w:asciiTheme="minorHAnsi" w:eastAsiaTheme="minorEastAsia" w:hAnsiTheme="minorHAnsi"/>
                 <w:noProof/>
-                <w:sz w:val="26"/>
-                <w:szCs w:val="26"/>
+                <w:sz w:val="22"/>
               </w:rPr>
               <w:tab/>
             </w:r>
@@ -960,77 +908,54 @@
                 <w:rStyle w:val="Hyperlink"/>
                 <w:rFonts w:ascii="Times New Roman" w:hAnsi="Times New Roman" w:cs="Times New Roman"/>
                 <w:noProof/>
-                <w:sz w:val="26"/>
-                <w:szCs w:val="26"/>
               </w:rPr>
               <w:t>Từ ngày 12-12 tới ngày 26-12:</w:t>
             </w:r>
             <w:r>
               <w:rPr>
-                <w:rFonts w:ascii="Times New Roman" w:hAnsi="Times New Roman" w:cs="Times New Roman"/>
                 <w:noProof/>
                 <w:webHidden/>
-                <w:sz w:val="26"/>
-                <w:szCs w:val="26"/>
               </w:rPr>
               <w:tab/>
             </w:r>
             <w:r>
               <w:rPr>
-                <w:rFonts w:ascii="Times New Roman" w:hAnsi="Times New Roman" w:cs="Times New Roman"/>
                 <w:noProof/>
                 <w:webHidden/>
-                <w:sz w:val="26"/>
-                <w:szCs w:val="26"/>
               </w:rPr>
               <w:fldChar w:fldCharType="begin"/>
             </w:r>
             <w:r>
               <w:rPr>
-                <w:rFonts w:ascii="Times New Roman" w:hAnsi="Times New Roman" w:cs="Times New Roman"/>
                 <w:noProof/>
                 <w:webHidden/>
-                <w:sz w:val="26"/>
-                <w:szCs w:val="26"/>
               </w:rPr>
-              <w:instrText xml:space="preserve"> PAGEREF _Toc61279534 \h </w:instrText>
+              <w:instrText xml:space="preserve"> PAGEREF _Toc61515627 \h </w:instrText>
             </w:r>
             <w:r>
               <w:rPr>
-                <w:rFonts w:ascii="Times New Roman" w:hAnsi="Times New Roman" w:cs="Times New Roman"/>
                 <w:noProof/>
                 <w:webHidden/>
-                <w:sz w:val="26"/>
-                <w:szCs w:val="26"/>
               </w:rPr>
             </w:r>
             <w:r>
               <w:rPr>
-                <w:rFonts w:ascii="Times New Roman" w:hAnsi="Times New Roman" w:cs="Times New Roman"/>
                 <w:noProof/>
                 <w:webHidden/>
-                <w:sz w:val="26"/>
-                <w:szCs w:val="26"/>
               </w:rPr>
               <w:fldChar w:fldCharType="separate"/>
             </w:r>
             <w:r>
               <w:rPr>
-                <w:rFonts w:ascii="Times New Roman" w:hAnsi="Times New Roman" w:cs="Times New Roman"/>
                 <w:noProof/>
                 <w:webHidden/>
-                <w:sz w:val="26"/>
-                <w:szCs w:val="26"/>
               </w:rPr>
               <w:t>3</w:t>
             </w:r>
             <w:r>
               <w:rPr>
-                <w:rFonts w:ascii="Times New Roman" w:hAnsi="Times New Roman" w:cs="Times New Roman"/>
                 <w:noProof/>
                 <w:webHidden/>
-                <w:sz w:val="26"/>
-                <w:szCs w:val="26"/>
               </w:rPr>
               <w:fldChar w:fldCharType="end"/>
             </w:r>
@@ -1044,29 +969,25 @@
               <w:tab w:val="right" w:leader="dot" w:pos="9350"/>
             </w:tabs>
             <w:rPr>
-              <w:rFonts w:ascii="Times New Roman" w:eastAsiaTheme="minorEastAsia" w:hAnsi="Times New Roman" w:cs="Times New Roman"/>
+              <w:rFonts w:asciiTheme="minorHAnsi" w:eastAsiaTheme="minorEastAsia" w:hAnsiTheme="minorHAnsi"/>
               <w:noProof/>
-              <w:sz w:val="26"/>
-              <w:szCs w:val="26"/>
+              <w:sz w:val="22"/>
             </w:rPr>
           </w:pPr>
-          <w:hyperlink w:anchor="_Toc61279535" w:history="1">
+          <w:hyperlink w:anchor="_Toc61515628" w:history="1">
             <w:r>
               <w:rPr>
                 <w:rStyle w:val="Hyperlink"/>
                 <w:rFonts w:ascii="Times New Roman" w:hAnsi="Times New Roman" w:cs="Times New Roman"/>
                 <w:noProof/>
-                <w:sz w:val="26"/>
-                <w:szCs w:val="26"/>
               </w:rPr>
               <w:t>2.</w:t>
             </w:r>
             <w:r>
               <w:rPr>
-                <w:rFonts w:ascii="Times New Roman" w:eastAsiaTheme="minorEastAsia" w:hAnsi="Times New Roman" w:cs="Times New Roman"/>
+                <w:rFonts w:asciiTheme="minorHAnsi" w:eastAsiaTheme="minorEastAsia" w:hAnsiTheme="minorHAnsi"/>
                 <w:noProof/>
-                <w:sz w:val="26"/>
-                <w:szCs w:val="26"/>
+                <w:sz w:val="22"/>
               </w:rPr>
               <w:tab/>
             </w:r>
@@ -1075,77 +996,54 @@
                 <w:rStyle w:val="Hyperlink"/>
                 <w:rFonts w:ascii="Times New Roman" w:hAnsi="Times New Roman" w:cs="Times New Roman"/>
                 <w:noProof/>
-                <w:sz w:val="26"/>
-                <w:szCs w:val="26"/>
               </w:rPr>
               <w:t>Từ ngày 27-12 tới ngày 2-1:</w:t>
             </w:r>
             <w:r>
               <w:rPr>
-                <w:rFonts w:ascii="Times New Roman" w:hAnsi="Times New Roman" w:cs="Times New Roman"/>
                 <w:noProof/>
                 <w:webHidden/>
-                <w:sz w:val="26"/>
-                <w:szCs w:val="26"/>
               </w:rPr>
               <w:tab/>
             </w:r>
             <w:r>
               <w:rPr>
-                <w:rFonts w:ascii="Times New Roman" w:hAnsi="Times New Roman" w:cs="Times New Roman"/>
                 <w:noProof/>
                 <w:webHidden/>
-                <w:sz w:val="26"/>
-                <w:szCs w:val="26"/>
               </w:rPr>
               <w:fldChar w:fldCharType="begin"/>
             </w:r>
             <w:r>
               <w:rPr>
-                <w:rFonts w:ascii="Times New Roman" w:hAnsi="Times New Roman" w:cs="Times New Roman"/>
                 <w:noProof/>
                 <w:webHidden/>
-                <w:sz w:val="26"/>
-                <w:szCs w:val="26"/>
               </w:rPr>
-              <w:instrText xml:space="preserve"> PAGEREF _Toc61279535 \h </w:instrText>
+              <w:instrText xml:space="preserve"> PAGEREF _Toc61515628 \h </w:instrText>
             </w:r>
             <w:r>
               <w:rPr>
-                <w:rFonts w:ascii="Times New Roman" w:hAnsi="Times New Roman" w:cs="Times New Roman"/>
                 <w:noProof/>
                 <w:webHidden/>
-                <w:sz w:val="26"/>
-                <w:szCs w:val="26"/>
               </w:rPr>
             </w:r>
             <w:r>
               <w:rPr>
-                <w:rFonts w:ascii="Times New Roman" w:hAnsi="Times New Roman" w:cs="Times New Roman"/>
                 <w:noProof/>
                 <w:webHidden/>
-                <w:sz w:val="26"/>
-                <w:szCs w:val="26"/>
               </w:rPr>
               <w:fldChar w:fldCharType="separate"/>
             </w:r>
             <w:r>
               <w:rPr>
-                <w:rFonts w:ascii="Times New Roman" w:hAnsi="Times New Roman" w:cs="Times New Roman"/>
                 <w:noProof/>
                 <w:webHidden/>
-                <w:sz w:val="26"/>
-                <w:szCs w:val="26"/>
               </w:rPr>
               <w:t>6</w:t>
             </w:r>
             <w:r>
               <w:rPr>
-                <w:rFonts w:ascii="Times New Roman" w:hAnsi="Times New Roman" w:cs="Times New Roman"/>
                 <w:noProof/>
                 <w:webHidden/>
-                <w:sz w:val="26"/>
-                <w:szCs w:val="26"/>
               </w:rPr>
               <w:fldChar w:fldCharType="end"/>
             </w:r>
@@ -1159,29 +1057,25 @@
               <w:tab w:val="right" w:leader="dot" w:pos="9350"/>
             </w:tabs>
             <w:rPr>
-              <w:rFonts w:ascii="Times New Roman" w:eastAsiaTheme="minorEastAsia" w:hAnsi="Times New Roman" w:cs="Times New Roman"/>
+              <w:rFonts w:asciiTheme="minorHAnsi" w:eastAsiaTheme="minorEastAsia" w:hAnsiTheme="minorHAnsi"/>
               <w:noProof/>
-              <w:sz w:val="26"/>
-              <w:szCs w:val="26"/>
+              <w:sz w:val="22"/>
             </w:rPr>
           </w:pPr>
-          <w:hyperlink w:anchor="_Toc61279536" w:history="1">
+          <w:hyperlink w:anchor="_Toc61515629" w:history="1">
             <w:r>
               <w:rPr>
                 <w:rStyle w:val="Hyperlink"/>
                 <w:rFonts w:ascii="Times New Roman" w:hAnsi="Times New Roman" w:cs="Times New Roman"/>
                 <w:noProof/>
-                <w:sz w:val="26"/>
-                <w:szCs w:val="26"/>
               </w:rPr>
               <w:t>3.</w:t>
             </w:r>
             <w:r>
               <w:rPr>
-                <w:rFonts w:ascii="Times New Roman" w:eastAsiaTheme="minorEastAsia" w:hAnsi="Times New Roman" w:cs="Times New Roman"/>
+                <w:rFonts w:asciiTheme="minorHAnsi" w:eastAsiaTheme="minorEastAsia" w:hAnsiTheme="minorHAnsi"/>
                 <w:noProof/>
-                <w:sz w:val="26"/>
-                <w:szCs w:val="26"/>
+                <w:sz w:val="22"/>
               </w:rPr>
               <w:tab/>
             </w:r>
@@ -1190,77 +1084,301 @@
                 <w:rStyle w:val="Hyperlink"/>
                 <w:rFonts w:ascii="Times New Roman" w:hAnsi="Times New Roman" w:cs="Times New Roman"/>
                 <w:noProof/>
-                <w:sz w:val="26"/>
-                <w:szCs w:val="26"/>
               </w:rPr>
               <w:t>Từ ngày 3-1:</w:t>
             </w:r>
             <w:r>
               <w:rPr>
-                <w:rFonts w:ascii="Times New Roman" w:hAnsi="Times New Roman" w:cs="Times New Roman"/>
                 <w:noProof/>
                 <w:webHidden/>
-                <w:sz w:val="26"/>
-                <w:szCs w:val="26"/>
               </w:rPr>
               <w:tab/>
             </w:r>
             <w:r>
               <w:rPr>
-                <w:rFonts w:ascii="Times New Roman" w:hAnsi="Times New Roman" w:cs="Times New Roman"/>
                 <w:noProof/>
                 <w:webHidden/>
-                <w:sz w:val="26"/>
-                <w:szCs w:val="26"/>
               </w:rPr>
               <w:fldChar w:fldCharType="begin"/>
             </w:r>
             <w:r>
               <w:rPr>
-                <w:rFonts w:ascii="Times New Roman" w:hAnsi="Times New Roman" w:cs="Times New Roman"/>
                 <w:noProof/>
                 <w:webHidden/>
-                <w:sz w:val="26"/>
-                <w:szCs w:val="26"/>
               </w:rPr>
-              <w:instrText xml:space="preserve"> PAGEREF _Toc61279536 \h </w:instrText>
+              <w:instrText xml:space="preserve"> PAGEREF _Toc61515629 \h </w:instrText>
             </w:r>
             <w:r>
               <w:rPr>
-                <w:rFonts w:ascii="Times New Roman" w:hAnsi="Times New Roman" w:cs="Times New Roman"/>
                 <w:noProof/>
                 <w:webHidden/>
-                <w:sz w:val="26"/>
-                <w:szCs w:val="26"/>
               </w:rPr>
             </w:r>
             <w:r>
               <w:rPr>
-                <w:rFonts w:ascii="Times New Roman" w:hAnsi="Times New Roman" w:cs="Times New Roman"/>
                 <w:noProof/>
                 <w:webHidden/>
-                <w:sz w:val="26"/>
-                <w:szCs w:val="26"/>
               </w:rPr>
               <w:fldChar w:fldCharType="separate"/>
             </w:r>
             <w:r>
               <w:rPr>
-                <w:rFonts w:ascii="Times New Roman" w:hAnsi="Times New Roman" w:cs="Times New Roman"/>
                 <w:noProof/>
                 <w:webHidden/>
-                <w:sz w:val="26"/>
-                <w:szCs w:val="26"/>
               </w:rPr>
               <w:t>6</w:t>
             </w:r>
             <w:r>
               <w:rPr>
+                <w:noProof/>
+                <w:webHidden/>
+              </w:rPr>
+              <w:fldChar w:fldCharType="end"/>
+            </w:r>
+          </w:hyperlink>
+        </w:p>
+        <w:p>
+          <w:pPr>
+            <w:pStyle w:val="TOC2"/>
+            <w:tabs>
+              <w:tab w:val="left" w:pos="660"/>
+              <w:tab w:val="right" w:leader="dot" w:pos="9350"/>
+            </w:tabs>
+            <w:rPr>
+              <w:rFonts w:asciiTheme="minorHAnsi" w:eastAsiaTheme="minorEastAsia" w:hAnsiTheme="minorHAnsi"/>
+              <w:noProof/>
+              <w:sz w:val="22"/>
+            </w:rPr>
+          </w:pPr>
+          <w:hyperlink w:anchor="_Toc61515630" w:history="1">
+            <w:r>
+              <w:rPr>
+                <w:rStyle w:val="Hyperlink"/>
                 <w:rFonts w:ascii="Times New Roman" w:hAnsi="Times New Roman" w:cs="Times New Roman"/>
                 <w:noProof/>
+              </w:rPr>
+              <w:t>4.</w:t>
+            </w:r>
+            <w:r>
+              <w:rPr>
+                <w:rFonts w:asciiTheme="minorHAnsi" w:eastAsiaTheme="minorEastAsia" w:hAnsiTheme="minorHAnsi"/>
+                <w:noProof/>
+                <w:sz w:val="22"/>
+              </w:rPr>
+              <w:tab/>
+            </w:r>
+            <w:r>
+              <w:rPr>
+                <w:rStyle w:val="Hyperlink"/>
+                <w:rFonts w:ascii="Times New Roman" w:hAnsi="Times New Roman" w:cs="Times New Roman"/>
+                <w:noProof/>
+              </w:rPr>
+              <w:t>Từ ngày 4-1 tới ngày 5-1:</w:t>
+            </w:r>
+            <w:r>
+              <w:rPr>
+                <w:noProof/>
                 <w:webHidden/>
-                <w:sz w:val="26"/>
-                <w:szCs w:val="26"/>
+              </w:rPr>
+              <w:tab/>
+            </w:r>
+            <w:r>
+              <w:rPr>
+                <w:noProof/>
+                <w:webHidden/>
+              </w:rPr>
+              <w:fldChar w:fldCharType="begin"/>
+            </w:r>
+            <w:r>
+              <w:rPr>
+                <w:noProof/>
+                <w:webHidden/>
+              </w:rPr>
+              <w:instrText xml:space="preserve"> PAGEREF _Toc61515630 \h </w:instrText>
+            </w:r>
+            <w:r>
+              <w:rPr>
+                <w:noProof/>
+                <w:webHidden/>
+              </w:rPr>
+            </w:r>
+            <w:r>
+              <w:rPr>
+                <w:noProof/>
+                <w:webHidden/>
+              </w:rPr>
+              <w:fldChar w:fldCharType="separate"/>
+            </w:r>
+            <w:r>
+              <w:rPr>
+                <w:noProof/>
+                <w:webHidden/>
+              </w:rPr>
+              <w:t>8</w:t>
+            </w:r>
+            <w:r>
+              <w:rPr>
+                <w:noProof/>
+                <w:webHidden/>
+              </w:rPr>
+              <w:fldChar w:fldCharType="end"/>
+            </w:r>
+          </w:hyperlink>
+        </w:p>
+        <w:p>
+          <w:pPr>
+            <w:pStyle w:val="TOC2"/>
+            <w:tabs>
+              <w:tab w:val="left" w:pos="660"/>
+              <w:tab w:val="right" w:leader="dot" w:pos="9350"/>
+            </w:tabs>
+            <w:rPr>
+              <w:rFonts w:asciiTheme="minorHAnsi" w:eastAsiaTheme="minorEastAsia" w:hAnsiTheme="minorHAnsi"/>
+              <w:noProof/>
+              <w:sz w:val="22"/>
+            </w:rPr>
+          </w:pPr>
+          <w:hyperlink w:anchor="_Toc61515631" w:history="1">
+            <w:r>
+              <w:rPr>
+                <w:rStyle w:val="Hyperlink"/>
+                <w:rFonts w:ascii="Times New Roman" w:hAnsi="Times New Roman" w:cs="Times New Roman"/>
+                <w:noProof/>
+              </w:rPr>
+              <w:t>5.</w:t>
+            </w:r>
+            <w:r>
+              <w:rPr>
+                <w:rFonts w:asciiTheme="minorHAnsi" w:eastAsiaTheme="minorEastAsia" w:hAnsiTheme="minorHAnsi"/>
+                <w:noProof/>
+                <w:sz w:val="22"/>
+              </w:rPr>
+              <w:tab/>
+            </w:r>
+            <w:r>
+              <w:rPr>
+                <w:rStyle w:val="Hyperlink"/>
+                <w:rFonts w:ascii="Times New Roman" w:hAnsi="Times New Roman" w:cs="Times New Roman"/>
+                <w:noProof/>
+              </w:rPr>
+              <w:t>Từ ngày 5-1 tới ngày 7-1:</w:t>
+            </w:r>
+            <w:r>
+              <w:rPr>
+                <w:noProof/>
+                <w:webHidden/>
+              </w:rPr>
+              <w:tab/>
+            </w:r>
+            <w:r>
+              <w:rPr>
+                <w:noProof/>
+                <w:webHidden/>
+              </w:rPr>
+              <w:fldChar w:fldCharType="begin"/>
+            </w:r>
+            <w:r>
+              <w:rPr>
+                <w:noProof/>
+                <w:webHidden/>
+              </w:rPr>
+              <w:instrText xml:space="preserve"> PAGEREF _Toc61515631 \h </w:instrText>
+            </w:r>
+            <w:r>
+              <w:rPr>
+                <w:noProof/>
+                <w:webHidden/>
+              </w:rPr>
+            </w:r>
+            <w:r>
+              <w:rPr>
+                <w:noProof/>
+                <w:webHidden/>
+              </w:rPr>
+              <w:fldChar w:fldCharType="separate"/>
+            </w:r>
+            <w:r>
+              <w:rPr>
+                <w:noProof/>
+                <w:webHidden/>
+              </w:rPr>
+              <w:t>8</w:t>
+            </w:r>
+            <w:r>
+              <w:rPr>
+                <w:noProof/>
+                <w:webHidden/>
+              </w:rPr>
+              <w:fldChar w:fldCharType="end"/>
+            </w:r>
+          </w:hyperlink>
+        </w:p>
+        <w:p>
+          <w:pPr>
+            <w:pStyle w:val="TOC3"/>
+            <w:tabs>
+              <w:tab w:val="right" w:leader="dot" w:pos="9350"/>
+            </w:tabs>
+            <w:rPr>
+              <w:rFonts w:asciiTheme="minorHAnsi" w:eastAsiaTheme="minorEastAsia" w:hAnsiTheme="minorHAnsi"/>
+              <w:noProof/>
+              <w:sz w:val="22"/>
+            </w:rPr>
+          </w:pPr>
+          <w:hyperlink w:anchor="_Toc61515632" w:history="1">
+            <w:r>
+              <w:rPr>
+                <w:rStyle w:val="Hyperlink"/>
+                <w:rFonts w:ascii="Times New Roman" w:hAnsi="Times New Roman" w:cs="Times New Roman"/>
+                <w:noProof/>
+              </w:rPr>
+              <w:t>Kết quả</w:t>
+            </w:r>
+            <w:r>
+              <w:rPr>
+                <w:noProof/>
+                <w:webHidden/>
+              </w:rPr>
+              <w:tab/>
+            </w:r>
+            <w:r>
+              <w:rPr>
+                <w:noProof/>
+                <w:webHidden/>
+              </w:rPr>
+              <w:fldChar w:fldCharType="begin"/>
+            </w:r>
+            <w:r>
+              <w:rPr>
+                <w:noProof/>
+                <w:webHidden/>
+              </w:rPr>
+              <w:instrText xml:space="preserve"> PAGEREF _Toc61515632 \h </w:instrText>
+            </w:r>
+            <w:r>
+              <w:rPr>
+                <w:noProof/>
+                <w:webHidden/>
+              </w:rPr>
+            </w:r>
+            <w:r>
+              <w:rPr>
+                <w:noProof/>
+                <w:webHidden/>
+              </w:rPr>
+              <w:fldChar w:fldCharType="separate"/>
+            </w:r>
+            <w:r>
+              <w:rPr>
+                <w:noProof/>
+                <w:webHidden/>
+              </w:rPr>
+              <w:t>8</w:t>
+            </w:r>
+            <w:r>
+              <w:rPr>
+                <w:noProof/>
+                <w:webHidden/>
               </w:rPr>
               <w:fldChar w:fldCharType="end"/>
             </w:r>
@@ -1345,7 +1463,7 @@
         <w:lastRenderedPageBreak/>
         <w:t xml:space="preserve"> </w:t>
       </w:r>
-      <w:bookmarkStart w:id="2" w:name="_Toc61279533"/>
+      <w:bookmarkStart w:id="2" w:name="_Toc61515626"/>
       <w:r>
         <w:rPr>
           <w:rFonts w:ascii="Times New Roman" w:hAnsi="Times New Roman" w:cs="Times New Roman"/>
@@ -1472,7 +1590,7 @@
           <w:sz w:val="26"/>
         </w:rPr>
       </w:pPr>
-      <w:bookmarkStart w:id="3" w:name="_Toc61279534"/>
+      <w:bookmarkStart w:id="3" w:name="_Toc61515627"/>
       <w:proofErr w:type="spellStart"/>
       <w:r>
         <w:rPr>
@@ -5668,7 +5786,7 @@
           <w:sz w:val="26"/>
         </w:rPr>
       </w:pPr>
-      <w:bookmarkStart w:id="4" w:name="_Toc61279535"/>
+      <w:bookmarkStart w:id="4" w:name="_Toc61515628"/>
       <w:proofErr w:type="spellStart"/>
       <w:r>
         <w:rPr>
@@ -6271,7 +6389,7 @@
           <w:sz w:val="26"/>
         </w:rPr>
       </w:pPr>
-      <w:bookmarkStart w:id="5" w:name="_Toc61279536"/>
+      <w:bookmarkStart w:id="5" w:name="_Toc61515629"/>
       <w:proofErr w:type="spellStart"/>
       <w:r>
         <w:rPr>
@@ -8321,6 +8439,1649 @@
         <w:t>.</w:t>
       </w:r>
     </w:p>
+    <w:p>
+      <w:pPr>
+        <w:pStyle w:val="Heading2"/>
+        <w:numPr>
+          <w:ilvl w:val="0"/>
+          <w:numId w:val="15"/>
+        </w:numPr>
+        <w:rPr>
+          <w:rFonts w:ascii="Times New Roman" w:hAnsi="Times New Roman" w:cs="Times New Roman"/>
+          <w:sz w:val="30"/>
+          <w:szCs w:val="30"/>
+        </w:rPr>
+      </w:pPr>
+      <w:bookmarkStart w:id="6" w:name="_Toc61515630"/>
+      <w:proofErr w:type="spellStart"/>
+      <w:r>
+        <w:rPr>
+          <w:rFonts w:ascii="Times New Roman" w:hAnsi="Times New Roman" w:cs="Times New Roman"/>
+          <w:sz w:val="30"/>
+          <w:szCs w:val="30"/>
+        </w:rPr>
+        <w:t>Từ</w:t>
+      </w:r>
+      <w:proofErr w:type="spellEnd"/>
+      <w:r>
+        <w:rPr>
+          <w:rFonts w:ascii="Times New Roman" w:hAnsi="Times New Roman" w:cs="Times New Roman"/>
+          <w:sz w:val="30"/>
+          <w:szCs w:val="30"/>
+        </w:rPr>
+        <w:t xml:space="preserve"> </w:t>
+      </w:r>
+      <w:proofErr w:type="spellStart"/>
+      <w:r>
+        <w:rPr>
+          <w:rFonts w:ascii="Times New Roman" w:hAnsi="Times New Roman" w:cs="Times New Roman"/>
+          <w:sz w:val="30"/>
+          <w:szCs w:val="30"/>
+        </w:rPr>
+        <w:t>ngày</w:t>
+      </w:r>
+      <w:proofErr w:type="spellEnd"/>
+      <w:r>
+        <w:rPr>
+          <w:rFonts w:ascii="Times New Roman" w:hAnsi="Times New Roman" w:cs="Times New Roman"/>
+          <w:sz w:val="30"/>
+          <w:szCs w:val="30"/>
+        </w:rPr>
+        <w:t xml:space="preserve"> </w:t>
+      </w:r>
+      <w:r>
+        <w:rPr>
+          <w:rFonts w:ascii="Times New Roman" w:hAnsi="Times New Roman" w:cs="Times New Roman"/>
+          <w:sz w:val="30"/>
+          <w:szCs w:val="30"/>
+        </w:rPr>
+        <w:t>4-1</w:t>
+      </w:r>
+      <w:r>
+        <w:rPr>
+          <w:rFonts w:ascii="Times New Roman" w:hAnsi="Times New Roman" w:cs="Times New Roman"/>
+          <w:sz w:val="30"/>
+          <w:szCs w:val="30"/>
+        </w:rPr>
+        <w:t xml:space="preserve"> </w:t>
+      </w:r>
+      <w:proofErr w:type="spellStart"/>
+      <w:r>
+        <w:rPr>
+          <w:rFonts w:ascii="Times New Roman" w:hAnsi="Times New Roman" w:cs="Times New Roman"/>
+          <w:sz w:val="30"/>
+          <w:szCs w:val="30"/>
+        </w:rPr>
+        <w:t>tới</w:t>
+      </w:r>
+      <w:proofErr w:type="spellEnd"/>
+      <w:r>
+        <w:rPr>
+          <w:rFonts w:ascii="Times New Roman" w:hAnsi="Times New Roman" w:cs="Times New Roman"/>
+          <w:sz w:val="30"/>
+          <w:szCs w:val="30"/>
+        </w:rPr>
+        <w:t xml:space="preserve"> </w:t>
+      </w:r>
+      <w:proofErr w:type="spellStart"/>
+      <w:r>
+        <w:rPr>
+          <w:rFonts w:ascii="Times New Roman" w:hAnsi="Times New Roman" w:cs="Times New Roman"/>
+          <w:sz w:val="30"/>
+          <w:szCs w:val="30"/>
+        </w:rPr>
+        <w:t>ngày</w:t>
+      </w:r>
+      <w:proofErr w:type="spellEnd"/>
+      <w:r>
+        <w:rPr>
+          <w:rFonts w:ascii="Times New Roman" w:hAnsi="Times New Roman" w:cs="Times New Roman"/>
+          <w:sz w:val="30"/>
+          <w:szCs w:val="30"/>
+        </w:rPr>
+        <w:t xml:space="preserve"> </w:t>
+      </w:r>
+      <w:r>
+        <w:rPr>
+          <w:rFonts w:ascii="Times New Roman" w:hAnsi="Times New Roman" w:cs="Times New Roman"/>
+          <w:sz w:val="30"/>
+          <w:szCs w:val="30"/>
+        </w:rPr>
+        <w:t>5</w:t>
+      </w:r>
+      <w:r>
+        <w:rPr>
+          <w:rFonts w:ascii="Times New Roman" w:hAnsi="Times New Roman" w:cs="Times New Roman"/>
+          <w:sz w:val="30"/>
+          <w:szCs w:val="30"/>
+        </w:rPr>
+        <w:t>-1:</w:t>
+      </w:r>
+      <w:bookmarkEnd w:id="6"/>
+    </w:p>
+    <w:p>
+      <w:pPr>
+        <w:pStyle w:val="ListParagraph"/>
+        <w:numPr>
+          <w:ilvl w:val="0"/>
+          <w:numId w:val="20"/>
+        </w:numPr>
+        <w:rPr>
+          <w:rFonts w:ascii="Times New Roman" w:hAnsi="Times New Roman" w:cs="Times New Roman"/>
+          <w:sz w:val="26"/>
+          <w:szCs w:val="26"/>
+        </w:rPr>
+      </w:pPr>
+      <w:proofErr w:type="spellStart"/>
+      <w:r>
+        <w:rPr>
+          <w:rFonts w:ascii="Times New Roman" w:hAnsi="Times New Roman" w:cs="Times New Roman"/>
+          <w:sz w:val="26"/>
+          <w:szCs w:val="26"/>
+        </w:rPr>
+        <w:t>Tùng</w:t>
+      </w:r>
+      <w:proofErr w:type="spellEnd"/>
+      <w:r>
+        <w:rPr>
+          <w:rFonts w:ascii="Times New Roman" w:hAnsi="Times New Roman" w:cs="Times New Roman"/>
+          <w:sz w:val="26"/>
+          <w:szCs w:val="26"/>
+        </w:rPr>
+        <w:t xml:space="preserve">: </w:t>
+      </w:r>
+      <w:proofErr w:type="spellStart"/>
+      <w:r>
+        <w:rPr>
+          <w:rFonts w:ascii="Times New Roman" w:hAnsi="Times New Roman" w:cs="Times New Roman"/>
+          <w:sz w:val="26"/>
+          <w:szCs w:val="26"/>
+        </w:rPr>
+        <w:t>Khám</w:t>
+      </w:r>
+      <w:proofErr w:type="spellEnd"/>
+      <w:r>
+        <w:rPr>
+          <w:rFonts w:ascii="Times New Roman" w:hAnsi="Times New Roman" w:cs="Times New Roman"/>
+          <w:sz w:val="26"/>
+          <w:szCs w:val="26"/>
+        </w:rPr>
+        <w:t xml:space="preserve"> </w:t>
+      </w:r>
+      <w:proofErr w:type="spellStart"/>
+      <w:r>
+        <w:rPr>
+          <w:rFonts w:ascii="Times New Roman" w:hAnsi="Times New Roman" w:cs="Times New Roman"/>
+          <w:sz w:val="26"/>
+          <w:szCs w:val="26"/>
+        </w:rPr>
+        <w:t>phá</w:t>
+      </w:r>
+      <w:proofErr w:type="spellEnd"/>
+      <w:r>
+        <w:rPr>
+          <w:rFonts w:ascii="Times New Roman" w:hAnsi="Times New Roman" w:cs="Times New Roman"/>
+          <w:sz w:val="26"/>
+          <w:szCs w:val="26"/>
+        </w:rPr>
+        <w:t xml:space="preserve"> </w:t>
+      </w:r>
+      <w:proofErr w:type="spellStart"/>
+      <w:r>
+        <w:rPr>
+          <w:rFonts w:ascii="Times New Roman" w:hAnsi="Times New Roman" w:cs="Times New Roman"/>
+          <w:sz w:val="26"/>
+          <w:szCs w:val="26"/>
+        </w:rPr>
+        <w:t>dữ</w:t>
+      </w:r>
+      <w:proofErr w:type="spellEnd"/>
+      <w:r>
+        <w:rPr>
+          <w:rFonts w:ascii="Times New Roman" w:hAnsi="Times New Roman" w:cs="Times New Roman"/>
+          <w:sz w:val="26"/>
+          <w:szCs w:val="26"/>
+        </w:rPr>
+        <w:t xml:space="preserve"> </w:t>
+      </w:r>
+      <w:proofErr w:type="spellStart"/>
+      <w:r>
+        <w:rPr>
+          <w:rFonts w:ascii="Times New Roman" w:hAnsi="Times New Roman" w:cs="Times New Roman"/>
+          <w:sz w:val="26"/>
+          <w:szCs w:val="26"/>
+        </w:rPr>
+        <w:t>liệu</w:t>
+      </w:r>
+      <w:proofErr w:type="spellEnd"/>
+      <w:r>
+        <w:rPr>
+          <w:rFonts w:ascii="Times New Roman" w:hAnsi="Times New Roman" w:cs="Times New Roman"/>
+          <w:sz w:val="26"/>
+          <w:szCs w:val="26"/>
+        </w:rPr>
+        <w:t xml:space="preserve"> </w:t>
+      </w:r>
+      <w:proofErr w:type="spellStart"/>
+      <w:r>
+        <w:rPr>
+          <w:rFonts w:ascii="Times New Roman" w:hAnsi="Times New Roman" w:cs="Times New Roman"/>
+          <w:sz w:val="26"/>
+          <w:szCs w:val="26"/>
+        </w:rPr>
+        <w:t>và</w:t>
+      </w:r>
+      <w:proofErr w:type="spellEnd"/>
+      <w:r>
+        <w:rPr>
+          <w:rFonts w:ascii="Times New Roman" w:hAnsi="Times New Roman" w:cs="Times New Roman"/>
+          <w:sz w:val="26"/>
+          <w:szCs w:val="26"/>
+        </w:rPr>
+        <w:t xml:space="preserve"> </w:t>
+      </w:r>
+      <w:proofErr w:type="spellStart"/>
+      <w:r>
+        <w:rPr>
+          <w:rFonts w:ascii="Times New Roman" w:hAnsi="Times New Roman" w:cs="Times New Roman"/>
+          <w:sz w:val="26"/>
+          <w:szCs w:val="26"/>
+        </w:rPr>
+        <w:t>tiền</w:t>
+      </w:r>
+      <w:proofErr w:type="spellEnd"/>
+      <w:r>
+        <w:rPr>
+          <w:rFonts w:ascii="Times New Roman" w:hAnsi="Times New Roman" w:cs="Times New Roman"/>
+          <w:sz w:val="26"/>
+          <w:szCs w:val="26"/>
+        </w:rPr>
+        <w:t xml:space="preserve"> </w:t>
+      </w:r>
+      <w:proofErr w:type="spellStart"/>
+      <w:r>
+        <w:rPr>
+          <w:rFonts w:ascii="Times New Roman" w:hAnsi="Times New Roman" w:cs="Times New Roman"/>
+          <w:sz w:val="26"/>
+          <w:szCs w:val="26"/>
+        </w:rPr>
+        <w:t>xử</w:t>
+      </w:r>
+      <w:proofErr w:type="spellEnd"/>
+      <w:r>
+        <w:rPr>
+          <w:rFonts w:ascii="Times New Roman" w:hAnsi="Times New Roman" w:cs="Times New Roman"/>
+          <w:sz w:val="26"/>
+          <w:szCs w:val="26"/>
+        </w:rPr>
+        <w:t xml:space="preserve"> </w:t>
+      </w:r>
+      <w:proofErr w:type="spellStart"/>
+      <w:r>
+        <w:rPr>
+          <w:rFonts w:ascii="Times New Roman" w:hAnsi="Times New Roman" w:cs="Times New Roman"/>
+          <w:sz w:val="26"/>
+          <w:szCs w:val="26"/>
+        </w:rPr>
+        <w:t>lý</w:t>
+      </w:r>
+      <w:proofErr w:type="spellEnd"/>
+      <w:r>
+        <w:rPr>
+          <w:rFonts w:ascii="Times New Roman" w:hAnsi="Times New Roman" w:cs="Times New Roman"/>
+          <w:sz w:val="26"/>
+          <w:szCs w:val="26"/>
+        </w:rPr>
+        <w:t xml:space="preserve"> </w:t>
+      </w:r>
+      <w:proofErr w:type="spellStart"/>
+      <w:r>
+        <w:rPr>
+          <w:rFonts w:ascii="Times New Roman" w:hAnsi="Times New Roman" w:cs="Times New Roman"/>
+          <w:sz w:val="26"/>
+          <w:szCs w:val="26"/>
+        </w:rPr>
+        <w:t>tập</w:t>
+      </w:r>
+      <w:proofErr w:type="spellEnd"/>
+      <w:r>
+        <w:rPr>
+          <w:rFonts w:ascii="Times New Roman" w:hAnsi="Times New Roman" w:cs="Times New Roman"/>
+          <w:sz w:val="26"/>
+          <w:szCs w:val="26"/>
+        </w:rPr>
+        <w:t xml:space="preserve"> output.</w:t>
+      </w:r>
+    </w:p>
+    <w:p>
+      <w:pPr>
+        <w:pStyle w:val="ListParagraph"/>
+        <w:numPr>
+          <w:ilvl w:val="0"/>
+          <w:numId w:val="20"/>
+        </w:numPr>
+        <w:rPr>
+          <w:rFonts w:ascii="Times New Roman" w:hAnsi="Times New Roman" w:cs="Times New Roman"/>
+          <w:sz w:val="26"/>
+          <w:szCs w:val="26"/>
+        </w:rPr>
+      </w:pPr>
+      <w:proofErr w:type="spellStart"/>
+      <w:r>
+        <w:rPr>
+          <w:rFonts w:ascii="Times New Roman" w:hAnsi="Times New Roman" w:cs="Times New Roman"/>
+          <w:sz w:val="26"/>
+          <w:szCs w:val="26"/>
+        </w:rPr>
+        <w:t>Bảo</w:t>
+      </w:r>
+      <w:proofErr w:type="spellEnd"/>
+      <w:r>
+        <w:rPr>
+          <w:rFonts w:ascii="Times New Roman" w:hAnsi="Times New Roman" w:cs="Times New Roman"/>
+          <w:sz w:val="26"/>
+          <w:szCs w:val="26"/>
+        </w:rPr>
+        <w:t xml:space="preserve">: </w:t>
+      </w:r>
+      <w:proofErr w:type="spellStart"/>
+      <w:r>
+        <w:rPr>
+          <w:rFonts w:ascii="Times New Roman" w:hAnsi="Times New Roman" w:cs="Times New Roman"/>
+          <w:sz w:val="26"/>
+          <w:szCs w:val="26"/>
+        </w:rPr>
+        <w:t>Tách</w:t>
+      </w:r>
+      <w:proofErr w:type="spellEnd"/>
+      <w:r>
+        <w:rPr>
+          <w:rFonts w:ascii="Times New Roman" w:hAnsi="Times New Roman" w:cs="Times New Roman"/>
+          <w:sz w:val="26"/>
+          <w:szCs w:val="26"/>
+        </w:rPr>
+        <w:t xml:space="preserve"> </w:t>
+      </w:r>
+      <w:proofErr w:type="spellStart"/>
+      <w:r>
+        <w:rPr>
+          <w:rFonts w:ascii="Times New Roman" w:hAnsi="Times New Roman" w:cs="Times New Roman"/>
+          <w:sz w:val="26"/>
+          <w:szCs w:val="26"/>
+        </w:rPr>
+        <w:t>tập</w:t>
+      </w:r>
+      <w:proofErr w:type="spellEnd"/>
+      <w:r>
+        <w:rPr>
+          <w:rFonts w:ascii="Times New Roman" w:hAnsi="Times New Roman" w:cs="Times New Roman"/>
+          <w:sz w:val="26"/>
+          <w:szCs w:val="26"/>
+        </w:rPr>
+        <w:t xml:space="preserve"> </w:t>
+      </w:r>
+      <w:proofErr w:type="spellStart"/>
+      <w:r>
+        <w:rPr>
+          <w:rFonts w:ascii="Times New Roman" w:hAnsi="Times New Roman" w:cs="Times New Roman"/>
+          <w:sz w:val="26"/>
+          <w:szCs w:val="26"/>
+        </w:rPr>
+        <w:t>và</w:t>
+      </w:r>
+      <w:proofErr w:type="spellEnd"/>
+      <w:r>
+        <w:rPr>
+          <w:rFonts w:ascii="Times New Roman" w:hAnsi="Times New Roman" w:cs="Times New Roman"/>
+          <w:sz w:val="26"/>
+          <w:szCs w:val="26"/>
+        </w:rPr>
+        <w:t xml:space="preserve"> </w:t>
+      </w:r>
+      <w:proofErr w:type="spellStart"/>
+      <w:r>
+        <w:rPr>
+          <w:rFonts w:ascii="Times New Roman" w:hAnsi="Times New Roman" w:cs="Times New Roman"/>
+          <w:sz w:val="26"/>
+          <w:szCs w:val="26"/>
+        </w:rPr>
+        <w:t>tiền</w:t>
+      </w:r>
+      <w:proofErr w:type="spellEnd"/>
+      <w:r>
+        <w:rPr>
+          <w:rFonts w:ascii="Times New Roman" w:hAnsi="Times New Roman" w:cs="Times New Roman"/>
+          <w:sz w:val="26"/>
+          <w:szCs w:val="26"/>
+        </w:rPr>
+        <w:t xml:space="preserve"> </w:t>
+      </w:r>
+      <w:proofErr w:type="spellStart"/>
+      <w:r>
+        <w:rPr>
+          <w:rFonts w:ascii="Times New Roman" w:hAnsi="Times New Roman" w:cs="Times New Roman"/>
+          <w:sz w:val="26"/>
+          <w:szCs w:val="26"/>
+        </w:rPr>
+        <w:t>xử</w:t>
+      </w:r>
+      <w:proofErr w:type="spellEnd"/>
+      <w:r>
+        <w:rPr>
+          <w:rFonts w:ascii="Times New Roman" w:hAnsi="Times New Roman" w:cs="Times New Roman"/>
+          <w:sz w:val="26"/>
+          <w:szCs w:val="26"/>
+        </w:rPr>
+        <w:t xml:space="preserve"> </w:t>
+      </w:r>
+      <w:proofErr w:type="spellStart"/>
+      <w:r>
+        <w:rPr>
+          <w:rFonts w:ascii="Times New Roman" w:hAnsi="Times New Roman" w:cs="Times New Roman"/>
+          <w:sz w:val="26"/>
+          <w:szCs w:val="26"/>
+        </w:rPr>
+        <w:t>lí</w:t>
+      </w:r>
+      <w:proofErr w:type="spellEnd"/>
+      <w:r>
+        <w:rPr>
+          <w:rFonts w:ascii="Times New Roman" w:hAnsi="Times New Roman" w:cs="Times New Roman"/>
+          <w:sz w:val="26"/>
+          <w:szCs w:val="26"/>
+        </w:rPr>
+        <w:t xml:space="preserve"> </w:t>
+      </w:r>
+      <w:proofErr w:type="spellStart"/>
+      <w:r>
+        <w:rPr>
+          <w:rFonts w:ascii="Times New Roman" w:hAnsi="Times New Roman" w:cs="Times New Roman"/>
+          <w:sz w:val="26"/>
+          <w:szCs w:val="26"/>
+        </w:rPr>
+        <w:t>tập</w:t>
+      </w:r>
+      <w:proofErr w:type="spellEnd"/>
+      <w:r>
+        <w:rPr>
+          <w:rFonts w:ascii="Times New Roman" w:hAnsi="Times New Roman" w:cs="Times New Roman"/>
+          <w:sz w:val="26"/>
+          <w:szCs w:val="26"/>
+        </w:rPr>
+        <w:t xml:space="preserve"> </w:t>
+      </w:r>
+      <w:proofErr w:type="spellStart"/>
+      <w:r>
+        <w:rPr>
+          <w:rFonts w:ascii="Times New Roman" w:hAnsi="Times New Roman" w:cs="Times New Roman"/>
+          <w:sz w:val="26"/>
+          <w:szCs w:val="26"/>
+        </w:rPr>
+        <w:t>huấn</w:t>
+      </w:r>
+      <w:proofErr w:type="spellEnd"/>
+      <w:r>
+        <w:rPr>
+          <w:rFonts w:ascii="Times New Roman" w:hAnsi="Times New Roman" w:cs="Times New Roman"/>
+          <w:sz w:val="26"/>
+          <w:szCs w:val="26"/>
+        </w:rPr>
+        <w:t xml:space="preserve"> </w:t>
+      </w:r>
+      <w:proofErr w:type="spellStart"/>
+      <w:r>
+        <w:rPr>
+          <w:rFonts w:ascii="Times New Roman" w:hAnsi="Times New Roman" w:cs="Times New Roman"/>
+          <w:sz w:val="26"/>
+          <w:szCs w:val="26"/>
+        </w:rPr>
+        <w:t>luyện</w:t>
+      </w:r>
+      <w:proofErr w:type="spellEnd"/>
+      <w:r>
+        <w:rPr>
+          <w:rFonts w:ascii="Times New Roman" w:hAnsi="Times New Roman" w:cs="Times New Roman"/>
+          <w:sz w:val="26"/>
+          <w:szCs w:val="26"/>
+        </w:rPr>
+        <w:t>.</w:t>
+      </w:r>
+    </w:p>
+    <w:p>
+      <w:pPr>
+        <w:pStyle w:val="Heading2"/>
+        <w:numPr>
+          <w:ilvl w:val="0"/>
+          <w:numId w:val="15"/>
+        </w:numPr>
+        <w:rPr>
+          <w:rFonts w:ascii="Times New Roman" w:hAnsi="Times New Roman" w:cs="Times New Roman"/>
+          <w:sz w:val="30"/>
+          <w:szCs w:val="30"/>
+        </w:rPr>
+      </w:pPr>
+      <w:bookmarkStart w:id="7" w:name="_Toc61515631"/>
+      <w:proofErr w:type="spellStart"/>
+      <w:r>
+        <w:rPr>
+          <w:rFonts w:ascii="Times New Roman" w:hAnsi="Times New Roman" w:cs="Times New Roman"/>
+          <w:sz w:val="30"/>
+          <w:szCs w:val="30"/>
+        </w:rPr>
+        <w:t>Từ</w:t>
+      </w:r>
+      <w:proofErr w:type="spellEnd"/>
+      <w:r>
+        <w:rPr>
+          <w:rFonts w:ascii="Times New Roman" w:hAnsi="Times New Roman" w:cs="Times New Roman"/>
+          <w:sz w:val="30"/>
+          <w:szCs w:val="30"/>
+        </w:rPr>
+        <w:t xml:space="preserve"> </w:t>
+      </w:r>
+      <w:proofErr w:type="spellStart"/>
+      <w:r>
+        <w:rPr>
+          <w:rFonts w:ascii="Times New Roman" w:hAnsi="Times New Roman" w:cs="Times New Roman"/>
+          <w:sz w:val="30"/>
+          <w:szCs w:val="30"/>
+        </w:rPr>
+        <w:t>ngày</w:t>
+      </w:r>
+      <w:proofErr w:type="spellEnd"/>
+      <w:r>
+        <w:rPr>
+          <w:rFonts w:ascii="Times New Roman" w:hAnsi="Times New Roman" w:cs="Times New Roman"/>
+          <w:sz w:val="30"/>
+          <w:szCs w:val="30"/>
+        </w:rPr>
+        <w:t xml:space="preserve"> </w:t>
+      </w:r>
+      <w:r>
+        <w:rPr>
+          <w:rFonts w:ascii="Times New Roman" w:hAnsi="Times New Roman" w:cs="Times New Roman"/>
+          <w:sz w:val="30"/>
+          <w:szCs w:val="30"/>
+        </w:rPr>
+        <w:t>5</w:t>
+      </w:r>
+      <w:r>
+        <w:rPr>
+          <w:rFonts w:ascii="Times New Roman" w:hAnsi="Times New Roman" w:cs="Times New Roman"/>
+          <w:sz w:val="30"/>
+          <w:szCs w:val="30"/>
+        </w:rPr>
+        <w:t xml:space="preserve">-1 </w:t>
+      </w:r>
+      <w:proofErr w:type="spellStart"/>
+      <w:r>
+        <w:rPr>
+          <w:rFonts w:ascii="Times New Roman" w:hAnsi="Times New Roman" w:cs="Times New Roman"/>
+          <w:sz w:val="30"/>
+          <w:szCs w:val="30"/>
+        </w:rPr>
+        <w:t>tới</w:t>
+      </w:r>
+      <w:proofErr w:type="spellEnd"/>
+      <w:r>
+        <w:rPr>
+          <w:rFonts w:ascii="Times New Roman" w:hAnsi="Times New Roman" w:cs="Times New Roman"/>
+          <w:sz w:val="30"/>
+          <w:szCs w:val="30"/>
+        </w:rPr>
+        <w:t xml:space="preserve"> </w:t>
+      </w:r>
+      <w:proofErr w:type="spellStart"/>
+      <w:r>
+        <w:rPr>
+          <w:rFonts w:ascii="Times New Roman" w:hAnsi="Times New Roman" w:cs="Times New Roman"/>
+          <w:sz w:val="30"/>
+          <w:szCs w:val="30"/>
+        </w:rPr>
+        <w:t>ngày</w:t>
+      </w:r>
+      <w:proofErr w:type="spellEnd"/>
+      <w:r>
+        <w:rPr>
+          <w:rFonts w:ascii="Times New Roman" w:hAnsi="Times New Roman" w:cs="Times New Roman"/>
+          <w:sz w:val="30"/>
+          <w:szCs w:val="30"/>
+        </w:rPr>
+        <w:t xml:space="preserve"> </w:t>
+      </w:r>
+      <w:r>
+        <w:rPr>
+          <w:rFonts w:ascii="Times New Roman" w:hAnsi="Times New Roman" w:cs="Times New Roman"/>
+          <w:sz w:val="30"/>
+          <w:szCs w:val="30"/>
+        </w:rPr>
+        <w:t>7</w:t>
+      </w:r>
+      <w:r>
+        <w:rPr>
+          <w:rFonts w:ascii="Times New Roman" w:hAnsi="Times New Roman" w:cs="Times New Roman"/>
+          <w:sz w:val="30"/>
+          <w:szCs w:val="30"/>
+        </w:rPr>
+        <w:t>-1:</w:t>
+      </w:r>
+      <w:bookmarkEnd w:id="7"/>
+    </w:p>
+    <w:p>
+      <w:pPr>
+        <w:pStyle w:val="ListParagraph"/>
+        <w:numPr>
+          <w:ilvl w:val="0"/>
+          <w:numId w:val="20"/>
+        </w:numPr>
+        <w:shd w:val="clear" w:color="auto" w:fill="FFFFFF"/>
+        <w:spacing w:before="100" w:beforeAutospacing="1" w:after="100" w:afterAutospacing="1" w:line="240" w:lineRule="auto"/>
+        <w:rPr>
+          <w:rFonts w:ascii="Times New Roman" w:eastAsia="Times New Roman" w:hAnsi="Times New Roman" w:cs="Times New Roman"/>
+          <w:color w:val="24292E"/>
+          <w:sz w:val="26"/>
+          <w:szCs w:val="26"/>
+        </w:rPr>
+      </w:pPr>
+      <w:proofErr w:type="spellStart"/>
+      <w:r>
+        <w:rPr>
+          <w:rFonts w:ascii="Times New Roman" w:eastAsia="Times New Roman" w:hAnsi="Times New Roman" w:cs="Times New Roman"/>
+          <w:color w:val="24292E"/>
+          <w:sz w:val="26"/>
+          <w:szCs w:val="26"/>
+        </w:rPr>
+        <w:t>Bảo</w:t>
+      </w:r>
+      <w:proofErr w:type="spellEnd"/>
+      <w:r>
+        <w:rPr>
+          <w:rFonts w:ascii="Times New Roman" w:eastAsia="Times New Roman" w:hAnsi="Times New Roman" w:cs="Times New Roman"/>
+          <w:color w:val="24292E"/>
+          <w:sz w:val="26"/>
+          <w:szCs w:val="26"/>
+        </w:rPr>
+        <w:t>:</w:t>
+      </w:r>
+      <w:r>
+        <w:rPr>
+          <w:rFonts w:ascii="Times New Roman" w:eastAsia="Times New Roman" w:hAnsi="Times New Roman" w:cs="Times New Roman"/>
+          <w:color w:val="24292E"/>
+          <w:sz w:val="26"/>
+          <w:szCs w:val="26"/>
+        </w:rPr>
+        <w:t xml:space="preserve"> </w:t>
+      </w:r>
+      <w:proofErr w:type="spellStart"/>
+      <w:r>
+        <w:rPr>
+          <w:rFonts w:ascii="Times New Roman" w:eastAsia="Times New Roman" w:hAnsi="Times New Roman" w:cs="Times New Roman"/>
+          <w:color w:val="24292E"/>
+          <w:sz w:val="26"/>
+          <w:szCs w:val="26"/>
+        </w:rPr>
+        <w:t>Huấn</w:t>
+      </w:r>
+      <w:proofErr w:type="spellEnd"/>
+      <w:r>
+        <w:rPr>
+          <w:rFonts w:ascii="Times New Roman" w:eastAsia="Times New Roman" w:hAnsi="Times New Roman" w:cs="Times New Roman"/>
+          <w:color w:val="24292E"/>
+          <w:sz w:val="26"/>
+          <w:szCs w:val="26"/>
+        </w:rPr>
+        <w:t xml:space="preserve"> </w:t>
+      </w:r>
+      <w:proofErr w:type="spellStart"/>
+      <w:r>
+        <w:rPr>
+          <w:rFonts w:ascii="Times New Roman" w:eastAsia="Times New Roman" w:hAnsi="Times New Roman" w:cs="Times New Roman"/>
+          <w:color w:val="24292E"/>
+          <w:sz w:val="26"/>
+          <w:szCs w:val="26"/>
+        </w:rPr>
+        <w:t>luyện</w:t>
+      </w:r>
+      <w:proofErr w:type="spellEnd"/>
+      <w:r>
+        <w:rPr>
+          <w:rFonts w:ascii="Times New Roman" w:eastAsia="Times New Roman" w:hAnsi="Times New Roman" w:cs="Times New Roman"/>
+          <w:color w:val="24292E"/>
+          <w:sz w:val="26"/>
+          <w:szCs w:val="26"/>
+        </w:rPr>
+        <w:t xml:space="preserve"> </w:t>
+      </w:r>
+      <w:proofErr w:type="spellStart"/>
+      <w:r>
+        <w:rPr>
+          <w:rFonts w:ascii="Times New Roman" w:eastAsia="Times New Roman" w:hAnsi="Times New Roman" w:cs="Times New Roman"/>
+          <w:color w:val="24292E"/>
+          <w:sz w:val="26"/>
+          <w:szCs w:val="26"/>
+        </w:rPr>
+        <w:t>nhiều</w:t>
+      </w:r>
+      <w:proofErr w:type="spellEnd"/>
+      <w:r>
+        <w:rPr>
+          <w:rFonts w:ascii="Times New Roman" w:eastAsia="Times New Roman" w:hAnsi="Times New Roman" w:cs="Times New Roman"/>
+          <w:color w:val="24292E"/>
+          <w:sz w:val="26"/>
+          <w:szCs w:val="26"/>
+        </w:rPr>
+        <w:t xml:space="preserve"> </w:t>
+      </w:r>
+      <w:proofErr w:type="spellStart"/>
+      <w:r>
+        <w:rPr>
+          <w:rFonts w:ascii="Times New Roman" w:eastAsia="Times New Roman" w:hAnsi="Times New Roman" w:cs="Times New Roman"/>
+          <w:color w:val="24292E"/>
+          <w:sz w:val="26"/>
+          <w:szCs w:val="26"/>
+        </w:rPr>
+        <w:t>mô</w:t>
+      </w:r>
+      <w:proofErr w:type="spellEnd"/>
+      <w:r>
+        <w:rPr>
+          <w:rFonts w:ascii="Times New Roman" w:eastAsia="Times New Roman" w:hAnsi="Times New Roman" w:cs="Times New Roman"/>
+          <w:color w:val="24292E"/>
+          <w:sz w:val="26"/>
+          <w:szCs w:val="26"/>
+        </w:rPr>
+        <w:t xml:space="preserve"> </w:t>
+      </w:r>
+      <w:proofErr w:type="spellStart"/>
+      <w:r>
+        <w:rPr>
+          <w:rFonts w:ascii="Times New Roman" w:eastAsia="Times New Roman" w:hAnsi="Times New Roman" w:cs="Times New Roman"/>
+          <w:color w:val="24292E"/>
+          <w:sz w:val="26"/>
+          <w:szCs w:val="26"/>
+        </w:rPr>
+        <w:t>hình</w:t>
+      </w:r>
+      <w:proofErr w:type="spellEnd"/>
+      <w:r>
+        <w:rPr>
+          <w:rFonts w:ascii="Times New Roman" w:eastAsia="Times New Roman" w:hAnsi="Times New Roman" w:cs="Times New Roman"/>
+          <w:color w:val="24292E"/>
+          <w:sz w:val="26"/>
+          <w:szCs w:val="26"/>
+        </w:rPr>
+        <w:t xml:space="preserve"> </w:t>
+      </w:r>
+      <w:proofErr w:type="spellStart"/>
+      <w:r>
+        <w:rPr>
+          <w:rFonts w:ascii="Times New Roman" w:eastAsia="Times New Roman" w:hAnsi="Times New Roman" w:cs="Times New Roman"/>
+          <w:color w:val="24292E"/>
+          <w:sz w:val="26"/>
+          <w:szCs w:val="26"/>
+        </w:rPr>
+        <w:t>đồng</w:t>
+      </w:r>
+      <w:proofErr w:type="spellEnd"/>
+      <w:r>
+        <w:rPr>
+          <w:rFonts w:ascii="Times New Roman" w:eastAsia="Times New Roman" w:hAnsi="Times New Roman" w:cs="Times New Roman"/>
+          <w:color w:val="24292E"/>
+          <w:sz w:val="26"/>
+          <w:szCs w:val="26"/>
+        </w:rPr>
+        <w:t xml:space="preserve"> </w:t>
+      </w:r>
+      <w:proofErr w:type="spellStart"/>
+      <w:r>
+        <w:rPr>
+          <w:rFonts w:ascii="Times New Roman" w:eastAsia="Times New Roman" w:hAnsi="Times New Roman" w:cs="Times New Roman"/>
+          <w:color w:val="24292E"/>
+          <w:sz w:val="26"/>
+          <w:szCs w:val="26"/>
+        </w:rPr>
+        <w:t>thời</w:t>
+      </w:r>
+      <w:proofErr w:type="spellEnd"/>
+      <w:r>
+        <w:rPr>
+          <w:rFonts w:ascii="Times New Roman" w:eastAsia="Times New Roman" w:hAnsi="Times New Roman" w:cs="Times New Roman"/>
+          <w:color w:val="24292E"/>
+          <w:sz w:val="26"/>
+          <w:szCs w:val="26"/>
+        </w:rPr>
+        <w:t xml:space="preserve"> </w:t>
+      </w:r>
+      <w:proofErr w:type="spellStart"/>
+      <w:r>
+        <w:rPr>
+          <w:rFonts w:ascii="Times New Roman" w:eastAsia="Times New Roman" w:hAnsi="Times New Roman" w:cs="Times New Roman"/>
+          <w:color w:val="24292E"/>
+          <w:sz w:val="26"/>
+          <w:szCs w:val="26"/>
+        </w:rPr>
+        <w:t>chọn</w:t>
+      </w:r>
+      <w:proofErr w:type="spellEnd"/>
+      <w:r>
+        <w:rPr>
+          <w:rFonts w:ascii="Times New Roman" w:eastAsia="Times New Roman" w:hAnsi="Times New Roman" w:cs="Times New Roman"/>
+          <w:color w:val="24292E"/>
+          <w:sz w:val="26"/>
+          <w:szCs w:val="26"/>
+        </w:rPr>
+        <w:t xml:space="preserve"> ra </w:t>
+      </w:r>
+      <w:proofErr w:type="spellStart"/>
+      <w:r>
+        <w:rPr>
+          <w:rFonts w:ascii="Times New Roman" w:eastAsia="Times New Roman" w:hAnsi="Times New Roman" w:cs="Times New Roman"/>
+          <w:color w:val="24292E"/>
+          <w:sz w:val="26"/>
+          <w:szCs w:val="26"/>
+        </w:rPr>
+        <w:t>siêu</w:t>
+      </w:r>
+      <w:proofErr w:type="spellEnd"/>
+      <w:r>
+        <w:rPr>
+          <w:rFonts w:ascii="Times New Roman" w:eastAsia="Times New Roman" w:hAnsi="Times New Roman" w:cs="Times New Roman"/>
+          <w:color w:val="24292E"/>
+          <w:sz w:val="26"/>
+          <w:szCs w:val="26"/>
+        </w:rPr>
+        <w:t xml:space="preserve"> </w:t>
+      </w:r>
+      <w:proofErr w:type="spellStart"/>
+      <w:r>
+        <w:rPr>
+          <w:rFonts w:ascii="Times New Roman" w:eastAsia="Times New Roman" w:hAnsi="Times New Roman" w:cs="Times New Roman"/>
+          <w:color w:val="24292E"/>
+          <w:sz w:val="26"/>
+          <w:szCs w:val="26"/>
+        </w:rPr>
+        <w:t>tham</w:t>
+      </w:r>
+      <w:proofErr w:type="spellEnd"/>
+      <w:r>
+        <w:rPr>
+          <w:rFonts w:ascii="Times New Roman" w:eastAsia="Times New Roman" w:hAnsi="Times New Roman" w:cs="Times New Roman"/>
+          <w:color w:val="24292E"/>
+          <w:sz w:val="26"/>
+          <w:szCs w:val="26"/>
+        </w:rPr>
+        <w:t xml:space="preserve"> </w:t>
+      </w:r>
+      <w:proofErr w:type="spellStart"/>
+      <w:r>
+        <w:rPr>
+          <w:rFonts w:ascii="Times New Roman" w:eastAsia="Times New Roman" w:hAnsi="Times New Roman" w:cs="Times New Roman"/>
+          <w:color w:val="24292E"/>
+          <w:sz w:val="26"/>
+          <w:szCs w:val="26"/>
+        </w:rPr>
+        <w:t>số</w:t>
+      </w:r>
+      <w:proofErr w:type="spellEnd"/>
+      <w:r>
+        <w:rPr>
+          <w:rFonts w:ascii="Times New Roman" w:eastAsia="Times New Roman" w:hAnsi="Times New Roman" w:cs="Times New Roman"/>
+          <w:color w:val="24292E"/>
+          <w:sz w:val="26"/>
+          <w:szCs w:val="26"/>
+        </w:rPr>
+        <w:t xml:space="preserve"> </w:t>
+      </w:r>
+      <w:proofErr w:type="spellStart"/>
+      <w:r>
+        <w:rPr>
+          <w:rFonts w:ascii="Times New Roman" w:eastAsia="Times New Roman" w:hAnsi="Times New Roman" w:cs="Times New Roman"/>
+          <w:color w:val="24292E"/>
+          <w:sz w:val="26"/>
+          <w:szCs w:val="26"/>
+        </w:rPr>
+        <w:t>tốt</w:t>
+      </w:r>
+      <w:proofErr w:type="spellEnd"/>
+      <w:r>
+        <w:rPr>
+          <w:rFonts w:ascii="Times New Roman" w:eastAsia="Times New Roman" w:hAnsi="Times New Roman" w:cs="Times New Roman"/>
+          <w:color w:val="24292E"/>
+          <w:sz w:val="26"/>
+          <w:szCs w:val="26"/>
+        </w:rPr>
+        <w:t xml:space="preserve"> </w:t>
+      </w:r>
+      <w:proofErr w:type="spellStart"/>
+      <w:r>
+        <w:rPr>
+          <w:rFonts w:ascii="Times New Roman" w:eastAsia="Times New Roman" w:hAnsi="Times New Roman" w:cs="Times New Roman"/>
+          <w:color w:val="24292E"/>
+          <w:sz w:val="26"/>
+          <w:szCs w:val="26"/>
+        </w:rPr>
+        <w:t>nhất</w:t>
+      </w:r>
+      <w:proofErr w:type="spellEnd"/>
+      <w:r>
+        <w:rPr>
+          <w:rFonts w:ascii="Times New Roman" w:eastAsia="Times New Roman" w:hAnsi="Times New Roman" w:cs="Times New Roman"/>
+          <w:color w:val="24292E"/>
+          <w:sz w:val="26"/>
+          <w:szCs w:val="26"/>
+        </w:rPr>
+        <w:t xml:space="preserve">, </w:t>
+      </w:r>
+      <w:proofErr w:type="spellStart"/>
+      <w:r>
+        <w:rPr>
+          <w:rFonts w:ascii="Times New Roman" w:eastAsia="Times New Roman" w:hAnsi="Times New Roman" w:cs="Times New Roman"/>
+          <w:color w:val="24292E"/>
+          <w:sz w:val="26"/>
+          <w:szCs w:val="26"/>
+        </w:rPr>
+        <w:t>vẽ</w:t>
+      </w:r>
+      <w:proofErr w:type="spellEnd"/>
+      <w:r>
+        <w:rPr>
+          <w:rFonts w:ascii="Times New Roman" w:eastAsia="Times New Roman" w:hAnsi="Times New Roman" w:cs="Times New Roman"/>
+          <w:color w:val="24292E"/>
+          <w:sz w:val="26"/>
+          <w:szCs w:val="26"/>
+        </w:rPr>
+        <w:t xml:space="preserve"> </w:t>
+      </w:r>
+      <w:proofErr w:type="spellStart"/>
+      <w:r>
+        <w:rPr>
+          <w:rFonts w:ascii="Times New Roman" w:eastAsia="Times New Roman" w:hAnsi="Times New Roman" w:cs="Times New Roman"/>
+          <w:color w:val="24292E"/>
+          <w:sz w:val="26"/>
+          <w:szCs w:val="26"/>
+        </w:rPr>
+        <w:t>biểu</w:t>
+      </w:r>
+      <w:proofErr w:type="spellEnd"/>
+      <w:r>
+        <w:rPr>
+          <w:rFonts w:ascii="Times New Roman" w:eastAsia="Times New Roman" w:hAnsi="Times New Roman" w:cs="Times New Roman"/>
+          <w:color w:val="24292E"/>
+          <w:sz w:val="26"/>
+          <w:szCs w:val="26"/>
+        </w:rPr>
+        <w:t xml:space="preserve"> </w:t>
+      </w:r>
+      <w:proofErr w:type="spellStart"/>
+      <w:r>
+        <w:rPr>
+          <w:rFonts w:ascii="Times New Roman" w:eastAsia="Times New Roman" w:hAnsi="Times New Roman" w:cs="Times New Roman"/>
+          <w:color w:val="24292E"/>
+          <w:sz w:val="26"/>
+          <w:szCs w:val="26"/>
+        </w:rPr>
+        <w:t>đồ</w:t>
+      </w:r>
+      <w:proofErr w:type="spellEnd"/>
+      <w:r>
+        <w:rPr>
+          <w:rFonts w:ascii="Times New Roman" w:eastAsia="Times New Roman" w:hAnsi="Times New Roman" w:cs="Times New Roman"/>
+          <w:color w:val="24292E"/>
+          <w:sz w:val="26"/>
+          <w:szCs w:val="26"/>
+        </w:rPr>
+        <w:t xml:space="preserve">, </w:t>
+      </w:r>
+      <w:proofErr w:type="spellStart"/>
+      <w:r>
+        <w:rPr>
+          <w:rFonts w:ascii="Times New Roman" w:eastAsia="Times New Roman" w:hAnsi="Times New Roman" w:cs="Times New Roman"/>
+          <w:color w:val="24292E"/>
+          <w:sz w:val="26"/>
+          <w:szCs w:val="26"/>
+        </w:rPr>
+        <w:t>viết</w:t>
+      </w:r>
+      <w:proofErr w:type="spellEnd"/>
+      <w:r>
+        <w:rPr>
+          <w:rFonts w:ascii="Times New Roman" w:eastAsia="Times New Roman" w:hAnsi="Times New Roman" w:cs="Times New Roman"/>
+          <w:color w:val="24292E"/>
+          <w:sz w:val="26"/>
+          <w:szCs w:val="26"/>
+        </w:rPr>
+        <w:t xml:space="preserve"> slide </w:t>
+      </w:r>
+      <w:proofErr w:type="spellStart"/>
+      <w:r>
+        <w:rPr>
+          <w:rFonts w:ascii="Times New Roman" w:eastAsia="Times New Roman" w:hAnsi="Times New Roman" w:cs="Times New Roman"/>
+          <w:color w:val="24292E"/>
+          <w:sz w:val="26"/>
+          <w:szCs w:val="26"/>
+        </w:rPr>
+        <w:t>báo</w:t>
+      </w:r>
+      <w:proofErr w:type="spellEnd"/>
+      <w:r>
+        <w:rPr>
+          <w:rFonts w:ascii="Times New Roman" w:eastAsia="Times New Roman" w:hAnsi="Times New Roman" w:cs="Times New Roman"/>
+          <w:color w:val="24292E"/>
+          <w:sz w:val="26"/>
+          <w:szCs w:val="26"/>
+        </w:rPr>
+        <w:t xml:space="preserve"> </w:t>
+      </w:r>
+      <w:proofErr w:type="spellStart"/>
+      <w:r>
+        <w:rPr>
+          <w:rFonts w:ascii="Times New Roman" w:eastAsia="Times New Roman" w:hAnsi="Times New Roman" w:cs="Times New Roman"/>
+          <w:color w:val="24292E"/>
+          <w:sz w:val="26"/>
+          <w:szCs w:val="26"/>
+        </w:rPr>
+        <w:t>cáo</w:t>
+      </w:r>
+      <w:proofErr w:type="spellEnd"/>
+      <w:r>
+        <w:rPr>
+          <w:rFonts w:ascii="Times New Roman" w:eastAsia="Times New Roman" w:hAnsi="Times New Roman" w:cs="Times New Roman"/>
+          <w:color w:val="24292E"/>
+          <w:sz w:val="26"/>
+          <w:szCs w:val="26"/>
+        </w:rPr>
+        <w:t>.</w:t>
+      </w:r>
+    </w:p>
+    <w:p>
+      <w:pPr>
+        <w:pStyle w:val="ListParagraph"/>
+        <w:numPr>
+          <w:ilvl w:val="0"/>
+          <w:numId w:val="20"/>
+        </w:numPr>
+        <w:shd w:val="clear" w:color="auto" w:fill="FFFFFF"/>
+        <w:spacing w:before="60" w:after="100" w:afterAutospacing="1" w:line="240" w:lineRule="auto"/>
+        <w:rPr>
+          <w:rFonts w:ascii="Times New Roman" w:eastAsia="Times New Roman" w:hAnsi="Times New Roman" w:cs="Times New Roman"/>
+          <w:color w:val="24292E"/>
+          <w:sz w:val="26"/>
+          <w:szCs w:val="26"/>
+        </w:rPr>
+      </w:pPr>
+      <w:proofErr w:type="spellStart"/>
+      <w:r>
+        <w:rPr>
+          <w:rFonts w:ascii="Times New Roman" w:eastAsia="Times New Roman" w:hAnsi="Times New Roman" w:cs="Times New Roman"/>
+          <w:color w:val="24292E"/>
+          <w:sz w:val="26"/>
+          <w:szCs w:val="26"/>
+        </w:rPr>
+        <w:t>Tùng</w:t>
+      </w:r>
+      <w:proofErr w:type="spellEnd"/>
+      <w:r>
+        <w:rPr>
+          <w:rFonts w:ascii="Times New Roman" w:eastAsia="Times New Roman" w:hAnsi="Times New Roman" w:cs="Times New Roman"/>
+          <w:color w:val="24292E"/>
+          <w:sz w:val="26"/>
+          <w:szCs w:val="26"/>
+        </w:rPr>
+        <w:t xml:space="preserve">: </w:t>
+      </w:r>
+      <w:proofErr w:type="spellStart"/>
+      <w:r>
+        <w:rPr>
+          <w:rFonts w:ascii="Times New Roman" w:eastAsia="Times New Roman" w:hAnsi="Times New Roman" w:cs="Times New Roman"/>
+          <w:color w:val="24292E"/>
+          <w:sz w:val="26"/>
+          <w:szCs w:val="26"/>
+        </w:rPr>
+        <w:t>Nhận</w:t>
+      </w:r>
+      <w:proofErr w:type="spellEnd"/>
+      <w:r>
+        <w:rPr>
+          <w:rFonts w:ascii="Times New Roman" w:eastAsia="Times New Roman" w:hAnsi="Times New Roman" w:cs="Times New Roman"/>
+          <w:color w:val="24292E"/>
+          <w:sz w:val="26"/>
+          <w:szCs w:val="26"/>
+        </w:rPr>
+        <w:t xml:space="preserve"> </w:t>
+      </w:r>
+      <w:proofErr w:type="spellStart"/>
+      <w:r>
+        <w:rPr>
+          <w:rFonts w:ascii="Times New Roman" w:eastAsia="Times New Roman" w:hAnsi="Times New Roman" w:cs="Times New Roman"/>
+          <w:color w:val="24292E"/>
+          <w:sz w:val="26"/>
+          <w:szCs w:val="26"/>
+        </w:rPr>
+        <w:t>xét</w:t>
+      </w:r>
+      <w:proofErr w:type="spellEnd"/>
+      <w:r>
+        <w:rPr>
+          <w:rFonts w:ascii="Times New Roman" w:eastAsia="Times New Roman" w:hAnsi="Times New Roman" w:cs="Times New Roman"/>
+          <w:color w:val="24292E"/>
+          <w:sz w:val="26"/>
+          <w:szCs w:val="26"/>
+        </w:rPr>
+        <w:t xml:space="preserve"> </w:t>
+      </w:r>
+      <w:proofErr w:type="spellStart"/>
+      <w:r>
+        <w:rPr>
+          <w:rFonts w:ascii="Times New Roman" w:eastAsia="Times New Roman" w:hAnsi="Times New Roman" w:cs="Times New Roman"/>
+          <w:color w:val="24292E"/>
+          <w:sz w:val="26"/>
+          <w:szCs w:val="26"/>
+        </w:rPr>
+        <w:t>biểu</w:t>
+      </w:r>
+      <w:proofErr w:type="spellEnd"/>
+      <w:r>
+        <w:rPr>
+          <w:rFonts w:ascii="Times New Roman" w:eastAsia="Times New Roman" w:hAnsi="Times New Roman" w:cs="Times New Roman"/>
+          <w:color w:val="24292E"/>
+          <w:sz w:val="26"/>
+          <w:szCs w:val="26"/>
+        </w:rPr>
+        <w:t xml:space="preserve"> </w:t>
+      </w:r>
+      <w:proofErr w:type="spellStart"/>
+      <w:r>
+        <w:rPr>
+          <w:rFonts w:ascii="Times New Roman" w:eastAsia="Times New Roman" w:hAnsi="Times New Roman" w:cs="Times New Roman"/>
+          <w:color w:val="24292E"/>
+          <w:sz w:val="26"/>
+          <w:szCs w:val="26"/>
+        </w:rPr>
+        <w:t>đồ</w:t>
+      </w:r>
+      <w:proofErr w:type="spellEnd"/>
+      <w:r>
+        <w:rPr>
+          <w:rFonts w:ascii="Times New Roman" w:eastAsia="Times New Roman" w:hAnsi="Times New Roman" w:cs="Times New Roman"/>
+          <w:color w:val="24292E"/>
+          <w:sz w:val="26"/>
+          <w:szCs w:val="26"/>
+        </w:rPr>
+        <w:t xml:space="preserve"> </w:t>
+      </w:r>
+      <w:proofErr w:type="spellStart"/>
+      <w:r>
+        <w:rPr>
+          <w:rFonts w:ascii="Times New Roman" w:eastAsia="Times New Roman" w:hAnsi="Times New Roman" w:cs="Times New Roman"/>
+          <w:color w:val="24292E"/>
+          <w:sz w:val="26"/>
+          <w:szCs w:val="26"/>
+        </w:rPr>
+        <w:t>và</w:t>
+      </w:r>
+      <w:proofErr w:type="spellEnd"/>
+      <w:r>
+        <w:rPr>
+          <w:rFonts w:ascii="Times New Roman" w:eastAsia="Times New Roman" w:hAnsi="Times New Roman" w:cs="Times New Roman"/>
+          <w:color w:val="24292E"/>
+          <w:sz w:val="26"/>
+          <w:szCs w:val="26"/>
+        </w:rPr>
+        <w:t xml:space="preserve"> </w:t>
+      </w:r>
+      <w:proofErr w:type="spellStart"/>
+      <w:r>
+        <w:rPr>
+          <w:rFonts w:ascii="Times New Roman" w:eastAsia="Times New Roman" w:hAnsi="Times New Roman" w:cs="Times New Roman"/>
+          <w:color w:val="24292E"/>
+          <w:sz w:val="26"/>
+          <w:szCs w:val="26"/>
+        </w:rPr>
+        <w:t>đưa</w:t>
+      </w:r>
+      <w:proofErr w:type="spellEnd"/>
+      <w:r>
+        <w:rPr>
+          <w:rFonts w:ascii="Times New Roman" w:eastAsia="Times New Roman" w:hAnsi="Times New Roman" w:cs="Times New Roman"/>
+          <w:color w:val="24292E"/>
+          <w:sz w:val="26"/>
+          <w:szCs w:val="26"/>
+        </w:rPr>
+        <w:t xml:space="preserve"> ra </w:t>
+      </w:r>
+      <w:proofErr w:type="spellStart"/>
+      <w:r>
+        <w:rPr>
+          <w:rFonts w:ascii="Times New Roman" w:eastAsia="Times New Roman" w:hAnsi="Times New Roman" w:cs="Times New Roman"/>
+          <w:color w:val="24292E"/>
+          <w:sz w:val="26"/>
+          <w:szCs w:val="26"/>
+        </w:rPr>
+        <w:t>mô</w:t>
+      </w:r>
+      <w:proofErr w:type="spellEnd"/>
+      <w:r>
+        <w:rPr>
+          <w:rFonts w:ascii="Times New Roman" w:eastAsia="Times New Roman" w:hAnsi="Times New Roman" w:cs="Times New Roman"/>
+          <w:color w:val="24292E"/>
+          <w:sz w:val="26"/>
+          <w:szCs w:val="26"/>
+        </w:rPr>
+        <w:t xml:space="preserve"> </w:t>
+      </w:r>
+      <w:proofErr w:type="spellStart"/>
+      <w:r>
+        <w:rPr>
+          <w:rFonts w:ascii="Times New Roman" w:eastAsia="Times New Roman" w:hAnsi="Times New Roman" w:cs="Times New Roman"/>
+          <w:color w:val="24292E"/>
+          <w:sz w:val="26"/>
+          <w:szCs w:val="26"/>
+        </w:rPr>
+        <w:t>hình</w:t>
+      </w:r>
+      <w:proofErr w:type="spellEnd"/>
+      <w:r>
+        <w:rPr>
+          <w:rFonts w:ascii="Times New Roman" w:eastAsia="Times New Roman" w:hAnsi="Times New Roman" w:cs="Times New Roman"/>
+          <w:color w:val="24292E"/>
+          <w:sz w:val="26"/>
+          <w:szCs w:val="26"/>
+        </w:rPr>
+        <w:t xml:space="preserve"> </w:t>
+      </w:r>
+      <w:proofErr w:type="spellStart"/>
+      <w:r>
+        <w:rPr>
+          <w:rFonts w:ascii="Times New Roman" w:eastAsia="Times New Roman" w:hAnsi="Times New Roman" w:cs="Times New Roman"/>
+          <w:color w:val="24292E"/>
+          <w:sz w:val="26"/>
+          <w:szCs w:val="26"/>
+        </w:rPr>
+        <w:t>tốt</w:t>
+      </w:r>
+      <w:proofErr w:type="spellEnd"/>
+      <w:r>
+        <w:rPr>
+          <w:rFonts w:ascii="Times New Roman" w:eastAsia="Times New Roman" w:hAnsi="Times New Roman" w:cs="Times New Roman"/>
+          <w:color w:val="24292E"/>
+          <w:sz w:val="26"/>
+          <w:szCs w:val="26"/>
+        </w:rPr>
+        <w:t xml:space="preserve"> </w:t>
+      </w:r>
+      <w:proofErr w:type="spellStart"/>
+      <w:r>
+        <w:rPr>
+          <w:rFonts w:ascii="Times New Roman" w:eastAsia="Times New Roman" w:hAnsi="Times New Roman" w:cs="Times New Roman"/>
+          <w:color w:val="24292E"/>
+          <w:sz w:val="26"/>
+          <w:szCs w:val="26"/>
+        </w:rPr>
+        <w:t>nhất</w:t>
+      </w:r>
+      <w:proofErr w:type="spellEnd"/>
+      <w:r>
+        <w:rPr>
+          <w:rFonts w:ascii="Times New Roman" w:eastAsia="Times New Roman" w:hAnsi="Times New Roman" w:cs="Times New Roman"/>
+          <w:color w:val="24292E"/>
+          <w:sz w:val="26"/>
+          <w:szCs w:val="26"/>
+        </w:rPr>
+        <w:t xml:space="preserve"> </w:t>
+      </w:r>
+      <w:proofErr w:type="spellStart"/>
+      <w:r>
+        <w:rPr>
+          <w:rFonts w:ascii="Times New Roman" w:eastAsia="Times New Roman" w:hAnsi="Times New Roman" w:cs="Times New Roman"/>
+          <w:color w:val="24292E"/>
+          <w:sz w:val="26"/>
+          <w:szCs w:val="26"/>
+        </w:rPr>
+        <w:t>cho</w:t>
+      </w:r>
+      <w:proofErr w:type="spellEnd"/>
+      <w:r>
+        <w:rPr>
+          <w:rFonts w:ascii="Times New Roman" w:eastAsia="Times New Roman" w:hAnsi="Times New Roman" w:cs="Times New Roman"/>
+          <w:color w:val="24292E"/>
+          <w:sz w:val="26"/>
+          <w:szCs w:val="26"/>
+        </w:rPr>
+        <w:t xml:space="preserve"> </w:t>
+      </w:r>
+      <w:proofErr w:type="spellStart"/>
+      <w:r>
+        <w:rPr>
+          <w:rFonts w:ascii="Times New Roman" w:eastAsia="Times New Roman" w:hAnsi="Times New Roman" w:cs="Times New Roman"/>
+          <w:color w:val="24292E"/>
+          <w:sz w:val="26"/>
+          <w:szCs w:val="26"/>
+        </w:rPr>
+        <w:t>bài</w:t>
+      </w:r>
+      <w:proofErr w:type="spellEnd"/>
+      <w:r>
+        <w:rPr>
+          <w:rFonts w:ascii="Times New Roman" w:eastAsia="Times New Roman" w:hAnsi="Times New Roman" w:cs="Times New Roman"/>
+          <w:color w:val="24292E"/>
+          <w:sz w:val="26"/>
+          <w:szCs w:val="26"/>
+        </w:rPr>
+        <w:t xml:space="preserve"> </w:t>
+      </w:r>
+      <w:proofErr w:type="spellStart"/>
+      <w:r>
+        <w:rPr>
+          <w:rFonts w:ascii="Times New Roman" w:eastAsia="Times New Roman" w:hAnsi="Times New Roman" w:cs="Times New Roman"/>
+          <w:color w:val="24292E"/>
+          <w:sz w:val="26"/>
+          <w:szCs w:val="26"/>
+        </w:rPr>
+        <w:t>toán</w:t>
+      </w:r>
+      <w:proofErr w:type="spellEnd"/>
+      <w:r>
+        <w:rPr>
+          <w:rFonts w:ascii="Times New Roman" w:eastAsia="Times New Roman" w:hAnsi="Times New Roman" w:cs="Times New Roman"/>
+          <w:color w:val="24292E"/>
+          <w:sz w:val="26"/>
+          <w:szCs w:val="26"/>
+        </w:rPr>
+        <w:t xml:space="preserve">, </w:t>
+      </w:r>
+      <w:proofErr w:type="spellStart"/>
+      <w:r>
+        <w:rPr>
+          <w:rFonts w:ascii="Times New Roman" w:eastAsia="Times New Roman" w:hAnsi="Times New Roman" w:cs="Times New Roman"/>
+          <w:color w:val="24292E"/>
+          <w:sz w:val="26"/>
+          <w:szCs w:val="26"/>
+        </w:rPr>
+        <w:t>cập</w:t>
+      </w:r>
+      <w:proofErr w:type="spellEnd"/>
+      <w:r>
+        <w:rPr>
+          <w:rFonts w:ascii="Times New Roman" w:eastAsia="Times New Roman" w:hAnsi="Times New Roman" w:cs="Times New Roman"/>
+          <w:color w:val="24292E"/>
+          <w:sz w:val="26"/>
+          <w:szCs w:val="26"/>
+        </w:rPr>
+        <w:t xml:space="preserve"> </w:t>
+      </w:r>
+      <w:proofErr w:type="spellStart"/>
+      <w:r>
+        <w:rPr>
+          <w:rFonts w:ascii="Times New Roman" w:eastAsia="Times New Roman" w:hAnsi="Times New Roman" w:cs="Times New Roman"/>
+          <w:color w:val="24292E"/>
+          <w:sz w:val="26"/>
+          <w:szCs w:val="26"/>
+        </w:rPr>
+        <w:t>nhật</w:t>
+      </w:r>
+      <w:proofErr w:type="spellEnd"/>
+      <w:r>
+        <w:rPr>
+          <w:rFonts w:ascii="Times New Roman" w:eastAsia="Times New Roman" w:hAnsi="Times New Roman" w:cs="Times New Roman"/>
+          <w:color w:val="24292E"/>
+          <w:sz w:val="26"/>
+          <w:szCs w:val="26"/>
+        </w:rPr>
+        <w:t>.</w:t>
+      </w:r>
+    </w:p>
+    <w:p>
+      <w:pPr>
+        <w:pStyle w:val="Heading3"/>
+        <w:shd w:val="clear" w:color="auto" w:fill="FFFFFF"/>
+        <w:spacing w:before="360" w:after="240"/>
+        <w:rPr>
+          <w:rFonts w:ascii="Times New Roman" w:hAnsi="Times New Roman" w:cs="Times New Roman"/>
+          <w:color w:val="24292E"/>
+          <w:sz w:val="26"/>
+          <w:szCs w:val="26"/>
+        </w:rPr>
+      </w:pPr>
+      <w:bookmarkStart w:id="8" w:name="_Toc61515632"/>
+      <w:proofErr w:type="spellStart"/>
+      <w:r>
+        <w:rPr>
+          <w:rFonts w:ascii="Times New Roman" w:hAnsi="Times New Roman" w:cs="Times New Roman"/>
+          <w:color w:val="24292E"/>
+          <w:sz w:val="26"/>
+          <w:szCs w:val="26"/>
+        </w:rPr>
+        <w:t>Kết</w:t>
+      </w:r>
+      <w:proofErr w:type="spellEnd"/>
+      <w:r>
+        <w:rPr>
+          <w:rFonts w:ascii="Times New Roman" w:hAnsi="Times New Roman" w:cs="Times New Roman"/>
+          <w:color w:val="24292E"/>
+          <w:sz w:val="26"/>
+          <w:szCs w:val="26"/>
+        </w:rPr>
+        <w:t xml:space="preserve"> </w:t>
+      </w:r>
+      <w:proofErr w:type="spellStart"/>
+      <w:r>
+        <w:rPr>
+          <w:rFonts w:ascii="Times New Roman" w:hAnsi="Times New Roman" w:cs="Times New Roman"/>
+          <w:color w:val="24292E"/>
+          <w:sz w:val="26"/>
+          <w:szCs w:val="26"/>
+        </w:rPr>
+        <w:t>quả</w:t>
+      </w:r>
+      <w:bookmarkEnd w:id="8"/>
+      <w:proofErr w:type="spellEnd"/>
+    </w:p>
+    <w:p>
+      <w:pPr>
+        <w:numPr>
+          <w:ilvl w:val="0"/>
+          <w:numId w:val="22"/>
+        </w:numPr>
+        <w:shd w:val="clear" w:color="auto" w:fill="FFFFFF"/>
+        <w:spacing w:before="100" w:beforeAutospacing="1" w:after="100" w:afterAutospacing="1" w:line="240" w:lineRule="auto"/>
+        <w:rPr>
+          <w:rFonts w:ascii="Times New Roman" w:hAnsi="Times New Roman" w:cs="Times New Roman"/>
+          <w:color w:val="24292E"/>
+          <w:sz w:val="26"/>
+          <w:szCs w:val="26"/>
+        </w:rPr>
+      </w:pPr>
+      <w:proofErr w:type="spellStart"/>
+      <w:r>
+        <w:rPr>
+          <w:rFonts w:ascii="Times New Roman" w:hAnsi="Times New Roman" w:cs="Times New Roman"/>
+          <w:color w:val="24292E"/>
+          <w:sz w:val="26"/>
+          <w:szCs w:val="26"/>
+        </w:rPr>
+        <w:t>Hoàn</w:t>
+      </w:r>
+      <w:proofErr w:type="spellEnd"/>
+      <w:r>
+        <w:rPr>
+          <w:rFonts w:ascii="Times New Roman" w:hAnsi="Times New Roman" w:cs="Times New Roman"/>
+          <w:color w:val="24292E"/>
+          <w:sz w:val="26"/>
+          <w:szCs w:val="26"/>
+        </w:rPr>
+        <w:t xml:space="preserve"> </w:t>
+      </w:r>
+      <w:proofErr w:type="spellStart"/>
+      <w:r>
+        <w:rPr>
+          <w:rFonts w:ascii="Times New Roman" w:hAnsi="Times New Roman" w:cs="Times New Roman"/>
+          <w:color w:val="24292E"/>
+          <w:sz w:val="26"/>
+          <w:szCs w:val="26"/>
+        </w:rPr>
+        <w:t>thành</w:t>
+      </w:r>
+      <w:proofErr w:type="spellEnd"/>
+      <w:r>
+        <w:rPr>
+          <w:rFonts w:ascii="Times New Roman" w:hAnsi="Times New Roman" w:cs="Times New Roman"/>
+          <w:color w:val="24292E"/>
+          <w:sz w:val="26"/>
+          <w:szCs w:val="26"/>
+        </w:rPr>
+        <w:t xml:space="preserve"> </w:t>
+      </w:r>
+      <w:proofErr w:type="spellStart"/>
+      <w:r>
+        <w:rPr>
+          <w:rFonts w:ascii="Times New Roman" w:hAnsi="Times New Roman" w:cs="Times New Roman"/>
+          <w:color w:val="24292E"/>
+          <w:sz w:val="26"/>
+          <w:szCs w:val="26"/>
+        </w:rPr>
+        <w:t>các</w:t>
+      </w:r>
+      <w:proofErr w:type="spellEnd"/>
+      <w:r>
+        <w:rPr>
+          <w:rFonts w:ascii="Times New Roman" w:hAnsi="Times New Roman" w:cs="Times New Roman"/>
+          <w:color w:val="24292E"/>
+          <w:sz w:val="26"/>
+          <w:szCs w:val="26"/>
+        </w:rPr>
+        <w:t xml:space="preserve"> </w:t>
+      </w:r>
+      <w:proofErr w:type="spellStart"/>
+      <w:r>
+        <w:rPr>
+          <w:rFonts w:ascii="Times New Roman" w:hAnsi="Times New Roman" w:cs="Times New Roman"/>
+          <w:color w:val="24292E"/>
+          <w:sz w:val="26"/>
+          <w:szCs w:val="26"/>
+        </w:rPr>
+        <w:t>nội</w:t>
+      </w:r>
+      <w:proofErr w:type="spellEnd"/>
+      <w:r>
+        <w:rPr>
+          <w:rFonts w:ascii="Times New Roman" w:hAnsi="Times New Roman" w:cs="Times New Roman"/>
+          <w:color w:val="24292E"/>
+          <w:sz w:val="26"/>
+          <w:szCs w:val="26"/>
+        </w:rPr>
+        <w:t xml:space="preserve"> dung </w:t>
+      </w:r>
+      <w:proofErr w:type="spellStart"/>
+      <w:r>
+        <w:rPr>
+          <w:rFonts w:ascii="Times New Roman" w:hAnsi="Times New Roman" w:cs="Times New Roman"/>
+          <w:color w:val="24292E"/>
+          <w:sz w:val="26"/>
+          <w:szCs w:val="26"/>
+        </w:rPr>
+        <w:t>huấn</w:t>
+      </w:r>
+      <w:proofErr w:type="spellEnd"/>
+      <w:r>
+        <w:rPr>
+          <w:rFonts w:ascii="Times New Roman" w:hAnsi="Times New Roman" w:cs="Times New Roman"/>
+          <w:color w:val="24292E"/>
+          <w:sz w:val="26"/>
+          <w:szCs w:val="26"/>
+        </w:rPr>
+        <w:t xml:space="preserve"> </w:t>
+      </w:r>
+      <w:proofErr w:type="spellStart"/>
+      <w:r>
+        <w:rPr>
+          <w:rFonts w:ascii="Times New Roman" w:hAnsi="Times New Roman" w:cs="Times New Roman"/>
+          <w:color w:val="24292E"/>
+          <w:sz w:val="26"/>
+          <w:szCs w:val="26"/>
+        </w:rPr>
+        <w:t>luyện</w:t>
+      </w:r>
+      <w:proofErr w:type="spellEnd"/>
+      <w:r>
+        <w:rPr>
+          <w:rFonts w:ascii="Times New Roman" w:hAnsi="Times New Roman" w:cs="Times New Roman"/>
+          <w:color w:val="24292E"/>
+          <w:sz w:val="26"/>
+          <w:szCs w:val="26"/>
+        </w:rPr>
+        <w:t xml:space="preserve"> </w:t>
+      </w:r>
+      <w:proofErr w:type="spellStart"/>
+      <w:r>
+        <w:rPr>
+          <w:rFonts w:ascii="Times New Roman" w:hAnsi="Times New Roman" w:cs="Times New Roman"/>
+          <w:color w:val="24292E"/>
+          <w:sz w:val="26"/>
+          <w:szCs w:val="26"/>
+        </w:rPr>
+        <w:t>và</w:t>
+      </w:r>
+      <w:proofErr w:type="spellEnd"/>
+      <w:r>
+        <w:rPr>
+          <w:rFonts w:ascii="Times New Roman" w:hAnsi="Times New Roman" w:cs="Times New Roman"/>
+          <w:color w:val="24292E"/>
+          <w:sz w:val="26"/>
+          <w:szCs w:val="26"/>
+        </w:rPr>
+        <w:t xml:space="preserve"> </w:t>
+      </w:r>
+      <w:proofErr w:type="spellStart"/>
+      <w:r>
+        <w:rPr>
+          <w:rFonts w:ascii="Times New Roman" w:hAnsi="Times New Roman" w:cs="Times New Roman"/>
+          <w:color w:val="24292E"/>
+          <w:sz w:val="26"/>
+          <w:szCs w:val="26"/>
+        </w:rPr>
+        <w:t>nhận</w:t>
+      </w:r>
+      <w:proofErr w:type="spellEnd"/>
+      <w:r>
+        <w:rPr>
+          <w:rFonts w:ascii="Times New Roman" w:hAnsi="Times New Roman" w:cs="Times New Roman"/>
+          <w:color w:val="24292E"/>
+          <w:sz w:val="26"/>
+          <w:szCs w:val="26"/>
+        </w:rPr>
+        <w:t xml:space="preserve"> </w:t>
+      </w:r>
+      <w:proofErr w:type="spellStart"/>
+      <w:r>
+        <w:rPr>
+          <w:rFonts w:ascii="Times New Roman" w:hAnsi="Times New Roman" w:cs="Times New Roman"/>
+          <w:color w:val="24292E"/>
+          <w:sz w:val="26"/>
+          <w:szCs w:val="26"/>
+        </w:rPr>
+        <w:t>xét</w:t>
+      </w:r>
+      <w:proofErr w:type="spellEnd"/>
+      <w:r>
+        <w:rPr>
+          <w:rFonts w:ascii="Times New Roman" w:hAnsi="Times New Roman" w:cs="Times New Roman"/>
+          <w:color w:val="24292E"/>
+          <w:sz w:val="26"/>
+          <w:szCs w:val="26"/>
+        </w:rPr>
+        <w:t>.</w:t>
+      </w:r>
+    </w:p>
+    <w:p/>
+    <w:p>
+      <w:pPr>
+        <w:rPr>
+          <w:rFonts w:ascii="Times New Roman" w:hAnsi="Times New Roman" w:cs="Times New Roman"/>
+          <w:sz w:val="26"/>
+          <w:szCs w:val="26"/>
+        </w:rPr>
+      </w:pPr>
+    </w:p>
     <w:sectPr>
       <w:headerReference w:type="default" r:id="rId24"/>
       <w:footerReference w:type="default" r:id="rId25"/>
@@ -8929,6 +10690,267 @@
     </w:lvl>
   </w:abstractNum>
   <w:abstractNum w:abstractNumId="3" w15:restartNumberingAfterBreak="0">
+    <w:nsid w:val="0B9040A0"/>
+    <w:multiLevelType w:val="multilevel"/>
+    <w:tmpl w:val="DBE8DD60"/>
+    <w:lvl w:ilvl="0">
+      <w:start w:val="1"/>
+      <w:numFmt w:val="bullet"/>
+      <w:lvlText w:val=""/>
+      <w:lvlJc w:val="left"/>
+      <w:pPr>
+        <w:tabs>
+          <w:tab w:val="num" w:pos="720"/>
+        </w:tabs>
+        <w:ind w:left="720" w:hanging="360"/>
+      </w:pPr>
+      <w:rPr>
+        <w:rFonts w:ascii="Symbol" w:hAnsi="Symbol" w:hint="default"/>
+        <w:sz w:val="20"/>
+      </w:rPr>
+    </w:lvl>
+    <w:lvl w:ilvl="1" w:tentative="1">
+      <w:start w:val="1"/>
+      <w:numFmt w:val="bullet"/>
+      <w:lvlText w:val="o"/>
+      <w:lvlJc w:val="left"/>
+      <w:pPr>
+        <w:tabs>
+          <w:tab w:val="num" w:pos="1440"/>
+        </w:tabs>
+        <w:ind w:left="1440" w:hanging="360"/>
+      </w:pPr>
+      <w:rPr>
+        <w:rFonts w:ascii="Courier New" w:hAnsi="Courier New" w:hint="default"/>
+        <w:sz w:val="20"/>
+      </w:rPr>
+    </w:lvl>
+    <w:lvl w:ilvl="2" w:tentative="1">
+      <w:start w:val="1"/>
+      <w:numFmt w:val="bullet"/>
+      <w:lvlText w:val=""/>
+      <w:lvlJc w:val="left"/>
+      <w:pPr>
+        <w:tabs>
+          <w:tab w:val="num" w:pos="2160"/>
+        </w:tabs>
+        <w:ind w:left="2160" w:hanging="360"/>
+      </w:pPr>
+      <w:rPr>
+        <w:rFonts w:ascii="Wingdings" w:hAnsi="Wingdings" w:hint="default"/>
+        <w:sz w:val="20"/>
+      </w:rPr>
+    </w:lvl>
+    <w:lvl w:ilvl="3" w:tentative="1">
+      <w:start w:val="1"/>
+      <w:numFmt w:val="bullet"/>
+      <w:lvlText w:val=""/>
+      <w:lvlJc w:val="left"/>
+      <w:pPr>
+        <w:tabs>
+          <w:tab w:val="num" w:pos="2880"/>
+        </w:tabs>
+        <w:ind w:left="2880" w:hanging="360"/>
+      </w:pPr>
+      <w:rPr>
+        <w:rFonts w:ascii="Wingdings" w:hAnsi="Wingdings" w:hint="default"/>
+        <w:sz w:val="20"/>
+      </w:rPr>
+    </w:lvl>
+    <w:lvl w:ilvl="4" w:tentative="1">
+      <w:start w:val="1"/>
+      <w:numFmt w:val="bullet"/>
+      <w:lvlText w:val=""/>
+      <w:lvlJc w:val="left"/>
+      <w:pPr>
+        <w:tabs>
+          <w:tab w:val="num" w:pos="3600"/>
+        </w:tabs>
+        <w:ind w:left="3600" w:hanging="360"/>
+      </w:pPr>
+      <w:rPr>
+        <w:rFonts w:ascii="Wingdings" w:hAnsi="Wingdings" w:hint="default"/>
+        <w:sz w:val="20"/>
+      </w:rPr>
+    </w:lvl>
+    <w:lvl w:ilvl="5" w:tentative="1">
+      <w:start w:val="1"/>
+      <w:numFmt w:val="bullet"/>
+      <w:lvlText w:val=""/>
+      <w:lvlJc w:val="left"/>
+      <w:pPr>
+        <w:tabs>
+          <w:tab w:val="num" w:pos="4320"/>
+        </w:tabs>
+        <w:ind w:left="4320" w:hanging="360"/>
+      </w:pPr>
+      <w:rPr>
+        <w:rFonts w:ascii="Wingdings" w:hAnsi="Wingdings" w:hint="default"/>
+        <w:sz w:val="20"/>
+      </w:rPr>
+    </w:lvl>
+    <w:lvl w:ilvl="6" w:tentative="1">
+      <w:start w:val="1"/>
+      <w:numFmt w:val="bullet"/>
+      <w:lvlText w:val=""/>
+      <w:lvlJc w:val="left"/>
+      <w:pPr>
+        <w:tabs>
+          <w:tab w:val="num" w:pos="5040"/>
+        </w:tabs>
+        <w:ind w:left="5040" w:hanging="360"/>
+      </w:pPr>
+      <w:rPr>
+        <w:rFonts w:ascii="Wingdings" w:hAnsi="Wingdings" w:hint="default"/>
+        <w:sz w:val="20"/>
+      </w:rPr>
+    </w:lvl>
+    <w:lvl w:ilvl="7" w:tentative="1">
+      <w:start w:val="1"/>
+      <w:numFmt w:val="bullet"/>
+      <w:lvlText w:val=""/>
+      <w:lvlJc w:val="left"/>
+      <w:pPr>
+        <w:tabs>
+          <w:tab w:val="num" w:pos="5760"/>
+        </w:tabs>
+        <w:ind w:left="5760" w:hanging="360"/>
+      </w:pPr>
+      <w:rPr>
+        <w:rFonts w:ascii="Wingdings" w:hAnsi="Wingdings" w:hint="default"/>
+        <w:sz w:val="20"/>
+      </w:rPr>
+    </w:lvl>
+    <w:lvl w:ilvl="8" w:tentative="1">
+      <w:start w:val="1"/>
+      <w:numFmt w:val="bullet"/>
+      <w:lvlText w:val=""/>
+      <w:lvlJc w:val="left"/>
+      <w:pPr>
+        <w:tabs>
+          <w:tab w:val="num" w:pos="6480"/>
+        </w:tabs>
+        <w:ind w:left="6480" w:hanging="360"/>
+      </w:pPr>
+      <w:rPr>
+        <w:rFonts w:ascii="Wingdings" w:hAnsi="Wingdings" w:hint="default"/>
+        <w:sz w:val="20"/>
+      </w:rPr>
+    </w:lvl>
+  </w:abstractNum>
+  <w:abstractNum w:abstractNumId="4" w15:restartNumberingAfterBreak="0">
+    <w:nsid w:val="0C166ACB"/>
+    <w:multiLevelType w:val="hybridMultilevel"/>
+    <w:tmpl w:val="B69C02C4"/>
+    <w:lvl w:ilvl="0" w:tplc="42DAFE76">
+      <w:numFmt w:val="bullet"/>
+      <w:lvlText w:val="-"/>
+      <w:lvlJc w:val="left"/>
+      <w:pPr>
+        <w:ind w:left="720" w:hanging="360"/>
+      </w:pPr>
+      <w:rPr>
+        <w:rFonts w:ascii="Arial" w:eastAsiaTheme="minorHAnsi" w:hAnsi="Arial" w:cs="Arial" w:hint="default"/>
+      </w:rPr>
+    </w:lvl>
+    <w:lvl w:ilvl="1" w:tplc="04090003" w:tentative="1">
+      <w:start w:val="1"/>
+      <w:numFmt w:val="bullet"/>
+      <w:lvlText w:val="o"/>
+      <w:lvlJc w:val="left"/>
+      <w:pPr>
+        <w:ind w:left="1440" w:hanging="360"/>
+      </w:pPr>
+      <w:rPr>
+        <w:rFonts w:ascii="Courier New" w:hAnsi="Courier New" w:cs="Courier New" w:hint="default"/>
+      </w:rPr>
+    </w:lvl>
+    <w:lvl w:ilvl="2" w:tplc="04090005" w:tentative="1">
+      <w:start w:val="1"/>
+      <w:numFmt w:val="bullet"/>
+      <w:lvlText w:val=""/>
+      <w:lvlJc w:val="left"/>
+      <w:pPr>
+        <w:ind w:left="2160" w:hanging="360"/>
+      </w:pPr>
+      <w:rPr>
+        <w:rFonts w:ascii="Wingdings" w:hAnsi="Wingdings" w:hint="default"/>
+      </w:rPr>
+    </w:lvl>
+    <w:lvl w:ilvl="3" w:tplc="04090001" w:tentative="1">
+      <w:start w:val="1"/>
+      <w:numFmt w:val="bullet"/>
+      <w:lvlText w:val=""/>
+      <w:lvlJc w:val="left"/>
+      <w:pPr>
+        <w:ind w:left="2880" w:hanging="360"/>
+      </w:pPr>
+      <w:rPr>
+        <w:rFonts w:ascii="Symbol" w:hAnsi="Symbol" w:hint="default"/>
+      </w:rPr>
+    </w:lvl>
+    <w:lvl w:ilvl="4" w:tplc="04090003" w:tentative="1">
+      <w:start w:val="1"/>
+      <w:numFmt w:val="bullet"/>
+      <w:lvlText w:val="o"/>
+      <w:lvlJc w:val="left"/>
+      <w:pPr>
+        <w:ind w:left="3600" w:hanging="360"/>
+      </w:pPr>
+      <w:rPr>
+        <w:rFonts w:ascii="Courier New" w:hAnsi="Courier New" w:cs="Courier New" w:hint="default"/>
+      </w:rPr>
+    </w:lvl>
+    <w:lvl w:ilvl="5" w:tplc="04090005" w:tentative="1">
+      <w:start w:val="1"/>
+      <w:numFmt w:val="bullet"/>
+      <w:lvlText w:val=""/>
+      <w:lvlJc w:val="left"/>
+      <w:pPr>
+        <w:ind w:left="4320" w:hanging="360"/>
+      </w:pPr>
+      <w:rPr>
+        <w:rFonts w:ascii="Wingdings" w:hAnsi="Wingdings" w:hint="default"/>
+      </w:rPr>
+    </w:lvl>
+    <w:lvl w:ilvl="6" w:tplc="04090001" w:tentative="1">
+      <w:start w:val="1"/>
+      <w:numFmt w:val="bullet"/>
+      <w:lvlText w:val=""/>
+      <w:lvlJc w:val="left"/>
+      <w:pPr>
+        <w:ind w:left="5040" w:hanging="360"/>
+      </w:pPr>
+      <w:rPr>
+        <w:rFonts w:ascii="Symbol" w:hAnsi="Symbol" w:hint="default"/>
+      </w:rPr>
+    </w:lvl>
+    <w:lvl w:ilvl="7" w:tplc="04090003" w:tentative="1">
+      <w:start w:val="1"/>
+      <w:numFmt w:val="bullet"/>
+      <w:lvlText w:val="o"/>
+      <w:lvlJc w:val="left"/>
+      <w:pPr>
+        <w:ind w:left="5760" w:hanging="360"/>
+      </w:pPr>
+      <w:rPr>
+        <w:rFonts w:ascii="Courier New" w:hAnsi="Courier New" w:cs="Courier New" w:hint="default"/>
+      </w:rPr>
+    </w:lvl>
+    <w:lvl w:ilvl="8" w:tplc="04090005" w:tentative="1">
+      <w:start w:val="1"/>
+      <w:numFmt w:val="bullet"/>
+      <w:lvlText w:val=""/>
+      <w:lvlJc w:val="left"/>
+      <w:pPr>
+        <w:ind w:left="6480" w:hanging="360"/>
+      </w:pPr>
+      <w:rPr>
+        <w:rFonts w:ascii="Wingdings" w:hAnsi="Wingdings" w:hint="default"/>
+      </w:rPr>
+    </w:lvl>
+  </w:abstractNum>
+  <w:abstractNum w:abstractNumId="5" w15:restartNumberingAfterBreak="0">
     <w:nsid w:val="0E906807"/>
     <w:multiLevelType w:val="hybridMultilevel"/>
     <w:tmpl w:val="D6B2027E"/>
@@ -9017,7 +11039,7 @@
       </w:pPr>
     </w:lvl>
   </w:abstractNum>
-  <w:abstractNum w:abstractNumId="4" w15:restartNumberingAfterBreak="0">
+  <w:abstractNum w:abstractNumId="6" w15:restartNumberingAfterBreak="0">
     <w:nsid w:val="0F362B52"/>
     <w:multiLevelType w:val="hybridMultilevel"/>
     <w:tmpl w:val="525E3646"/>
@@ -9130,7 +11152,156 @@
       </w:rPr>
     </w:lvl>
   </w:abstractNum>
-  <w:abstractNum w:abstractNumId="5" w15:restartNumberingAfterBreak="0">
+  <w:abstractNum w:abstractNumId="7" w15:restartNumberingAfterBreak="0">
+    <w:nsid w:val="0F782C34"/>
+    <w:multiLevelType w:val="multilevel"/>
+    <w:tmpl w:val="2166A9AE"/>
+    <w:lvl w:ilvl="0">
+      <w:start w:val="1"/>
+      <w:numFmt w:val="bullet"/>
+      <w:lvlText w:val=""/>
+      <w:lvlJc w:val="left"/>
+      <w:pPr>
+        <w:tabs>
+          <w:tab w:val="num" w:pos="720"/>
+        </w:tabs>
+        <w:ind w:left="720" w:hanging="360"/>
+      </w:pPr>
+      <w:rPr>
+        <w:rFonts w:ascii="Symbol" w:hAnsi="Symbol" w:hint="default"/>
+        <w:sz w:val="20"/>
+      </w:rPr>
+    </w:lvl>
+    <w:lvl w:ilvl="1" w:tentative="1">
+      <w:start w:val="1"/>
+      <w:numFmt w:val="bullet"/>
+      <w:lvlText w:val="o"/>
+      <w:lvlJc w:val="left"/>
+      <w:pPr>
+        <w:tabs>
+          <w:tab w:val="num" w:pos="1440"/>
+        </w:tabs>
+        <w:ind w:left="1440" w:hanging="360"/>
+      </w:pPr>
+      <w:rPr>
+        <w:rFonts w:ascii="Courier New" w:hAnsi="Courier New" w:hint="default"/>
+        <w:sz w:val="20"/>
+      </w:rPr>
+    </w:lvl>
+    <w:lvl w:ilvl="2" w:tentative="1">
+      <w:start w:val="1"/>
+      <w:numFmt w:val="bullet"/>
+      <w:lvlText w:val=""/>
+      <w:lvlJc w:val="left"/>
+      <w:pPr>
+        <w:tabs>
+          <w:tab w:val="num" w:pos="2160"/>
+        </w:tabs>
+        <w:ind w:left="2160" w:hanging="360"/>
+      </w:pPr>
+      <w:rPr>
+        <w:rFonts w:ascii="Wingdings" w:hAnsi="Wingdings" w:hint="default"/>
+        <w:sz w:val="20"/>
+      </w:rPr>
+    </w:lvl>
+    <w:lvl w:ilvl="3" w:tentative="1">
+      <w:start w:val="1"/>
+      <w:numFmt w:val="bullet"/>
+      <w:lvlText w:val=""/>
+      <w:lvlJc w:val="left"/>
+      <w:pPr>
+        <w:tabs>
+          <w:tab w:val="num" w:pos="2880"/>
+        </w:tabs>
+        <w:ind w:left="2880" w:hanging="360"/>
+      </w:pPr>
+      <w:rPr>
+        <w:rFonts w:ascii="Wingdings" w:hAnsi="Wingdings" w:hint="default"/>
+        <w:sz w:val="20"/>
+      </w:rPr>
+    </w:lvl>
+    <w:lvl w:ilvl="4" w:tentative="1">
+      <w:start w:val="1"/>
+      <w:numFmt w:val="bullet"/>
+      <w:lvlText w:val=""/>
+      <w:lvlJc w:val="left"/>
+      <w:pPr>
+        <w:tabs>
+          <w:tab w:val="num" w:pos="3600"/>
+        </w:tabs>
+        <w:ind w:left="3600" w:hanging="360"/>
+      </w:pPr>
+      <w:rPr>
+        <w:rFonts w:ascii="Wingdings" w:hAnsi="Wingdings" w:hint="default"/>
+        <w:sz w:val="20"/>
+      </w:rPr>
+    </w:lvl>
+    <w:lvl w:ilvl="5" w:tentative="1">
+      <w:start w:val="1"/>
+      <w:numFmt w:val="bullet"/>
+      <w:lvlText w:val=""/>
+      <w:lvlJc w:val="left"/>
+      <w:pPr>
+        <w:tabs>
+          <w:tab w:val="num" w:pos="4320"/>
+        </w:tabs>
+        <w:ind w:left="4320" w:hanging="360"/>
+      </w:pPr>
+      <w:rPr>
+        <w:rFonts w:ascii="Wingdings" w:hAnsi="Wingdings" w:hint="default"/>
+        <w:sz w:val="20"/>
+      </w:rPr>
+    </w:lvl>
+    <w:lvl w:ilvl="6" w:tentative="1">
+      <w:start w:val="1"/>
+      <w:numFmt w:val="bullet"/>
+      <w:lvlText w:val=""/>
+      <w:lvlJc w:val="left"/>
+      <w:pPr>
+        <w:tabs>
+          <w:tab w:val="num" w:pos="5040"/>
+        </w:tabs>
+        <w:ind w:left="5040" w:hanging="360"/>
+      </w:pPr>
+      <w:rPr>
+        <w:rFonts w:ascii="Wingdings" w:hAnsi="Wingdings" w:hint="default"/>
+        <w:sz w:val="20"/>
+      </w:rPr>
+    </w:lvl>
+    <w:lvl w:ilvl="7" w:tentative="1">
+      <w:start w:val="1"/>
+      <w:numFmt w:val="bullet"/>
+      <w:lvlText w:val=""/>
+      <w:lvlJc w:val="left"/>
+      <w:pPr>
+        <w:tabs>
+          <w:tab w:val="num" w:pos="5760"/>
+        </w:tabs>
+        <w:ind w:left="5760" w:hanging="360"/>
+      </w:pPr>
+      <w:rPr>
+        <w:rFonts w:ascii="Wingdings" w:hAnsi="Wingdings" w:hint="default"/>
+        <w:sz w:val="20"/>
+      </w:rPr>
+    </w:lvl>
+    <w:lvl w:ilvl="8" w:tentative="1">
+      <w:start w:val="1"/>
+      <w:numFmt w:val="bullet"/>
+      <w:lvlText w:val=""/>
+      <w:lvlJc w:val="left"/>
+      <w:pPr>
+        <w:tabs>
+          <w:tab w:val="num" w:pos="6480"/>
+        </w:tabs>
+        <w:ind w:left="6480" w:hanging="360"/>
+      </w:pPr>
+      <w:rPr>
+        <w:rFonts w:ascii="Wingdings" w:hAnsi="Wingdings" w:hint="default"/>
+        <w:sz w:val="20"/>
+      </w:rPr>
+    </w:lvl>
+  </w:abstractNum>
+  <w:abstractNum w:abstractNumId="8" w15:restartNumberingAfterBreak="0">
     <w:nsid w:val="103627E4"/>
     <w:multiLevelType w:val="hybridMultilevel"/>
     <w:tmpl w:val="034CE656"/>
@@ -9219,7 +11390,7 @@
       </w:pPr>
     </w:lvl>
   </w:abstractNum>
-  <w:abstractNum w:abstractNumId="6" w15:restartNumberingAfterBreak="0">
+  <w:abstractNum w:abstractNumId="9" w15:restartNumberingAfterBreak="0">
     <w:nsid w:val="2088294B"/>
     <w:multiLevelType w:val="hybridMultilevel"/>
     <w:tmpl w:val="CE368C24"/>
@@ -9332,7 +11503,7 @@
       </w:rPr>
     </w:lvl>
   </w:abstractNum>
-  <w:abstractNum w:abstractNumId="7" w15:restartNumberingAfterBreak="0">
+  <w:abstractNum w:abstractNumId="10" w15:restartNumberingAfterBreak="0">
     <w:nsid w:val="30963725"/>
     <w:multiLevelType w:val="hybridMultilevel"/>
     <w:tmpl w:val="B7E69262"/>
@@ -9421,7 +11592,7 @@
       </w:pPr>
     </w:lvl>
   </w:abstractNum>
-  <w:abstractNum w:abstractNumId="8" w15:restartNumberingAfterBreak="0">
+  <w:abstractNum w:abstractNumId="11" w15:restartNumberingAfterBreak="0">
     <w:nsid w:val="345F5789"/>
     <w:multiLevelType w:val="hybridMultilevel"/>
     <w:tmpl w:val="E1B6965E"/>
@@ -9534,7 +11705,156 @@
       </w:rPr>
     </w:lvl>
   </w:abstractNum>
-  <w:abstractNum w:abstractNumId="9" w15:restartNumberingAfterBreak="0">
+  <w:abstractNum w:abstractNumId="12" w15:restartNumberingAfterBreak="0">
+    <w:nsid w:val="45244353"/>
+    <w:multiLevelType w:val="multilevel"/>
+    <w:tmpl w:val="1060B4D8"/>
+    <w:lvl w:ilvl="0">
+      <w:start w:val="1"/>
+      <w:numFmt w:val="bullet"/>
+      <w:lvlText w:val=""/>
+      <w:lvlJc w:val="left"/>
+      <w:pPr>
+        <w:tabs>
+          <w:tab w:val="num" w:pos="720"/>
+        </w:tabs>
+        <w:ind w:left="720" w:hanging="360"/>
+      </w:pPr>
+      <w:rPr>
+        <w:rFonts w:ascii="Symbol" w:hAnsi="Symbol" w:hint="default"/>
+        <w:sz w:val="20"/>
+      </w:rPr>
+    </w:lvl>
+    <w:lvl w:ilvl="1" w:tentative="1">
+      <w:start w:val="1"/>
+      <w:numFmt w:val="bullet"/>
+      <w:lvlText w:val="o"/>
+      <w:lvlJc w:val="left"/>
+      <w:pPr>
+        <w:tabs>
+          <w:tab w:val="num" w:pos="1440"/>
+        </w:tabs>
+        <w:ind w:left="1440" w:hanging="360"/>
+      </w:pPr>
+      <w:rPr>
+        <w:rFonts w:ascii="Courier New" w:hAnsi="Courier New" w:hint="default"/>
+        <w:sz w:val="20"/>
+      </w:rPr>
+    </w:lvl>
+    <w:lvl w:ilvl="2" w:tentative="1">
+      <w:start w:val="1"/>
+      <w:numFmt w:val="bullet"/>
+      <w:lvlText w:val=""/>
+      <w:lvlJc w:val="left"/>
+      <w:pPr>
+        <w:tabs>
+          <w:tab w:val="num" w:pos="2160"/>
+        </w:tabs>
+        <w:ind w:left="2160" w:hanging="360"/>
+      </w:pPr>
+      <w:rPr>
+        <w:rFonts w:ascii="Wingdings" w:hAnsi="Wingdings" w:hint="default"/>
+        <w:sz w:val="20"/>
+      </w:rPr>
+    </w:lvl>
+    <w:lvl w:ilvl="3" w:tentative="1">
+      <w:start w:val="1"/>
+      <w:numFmt w:val="bullet"/>
+      <w:lvlText w:val=""/>
+      <w:lvlJc w:val="left"/>
+      <w:pPr>
+        <w:tabs>
+          <w:tab w:val="num" w:pos="2880"/>
+        </w:tabs>
+        <w:ind w:left="2880" w:hanging="360"/>
+      </w:pPr>
+      <w:rPr>
+        <w:rFonts w:ascii="Wingdings" w:hAnsi="Wingdings" w:hint="default"/>
+        <w:sz w:val="20"/>
+      </w:rPr>
+    </w:lvl>
+    <w:lvl w:ilvl="4" w:tentative="1">
+      <w:start w:val="1"/>
+      <w:numFmt w:val="bullet"/>
+      <w:lvlText w:val=""/>
+      <w:lvlJc w:val="left"/>
+      <w:pPr>
+        <w:tabs>
+          <w:tab w:val="num" w:pos="3600"/>
+        </w:tabs>
+        <w:ind w:left="3600" w:hanging="360"/>
+      </w:pPr>
+      <w:rPr>
+        <w:rFonts w:ascii="Wingdings" w:hAnsi="Wingdings" w:hint="default"/>
+        <w:sz w:val="20"/>
+      </w:rPr>
+    </w:lvl>
+    <w:lvl w:ilvl="5" w:tentative="1">
+      <w:start w:val="1"/>
+      <w:numFmt w:val="bullet"/>
+      <w:lvlText w:val=""/>
+      <w:lvlJc w:val="left"/>
+      <w:pPr>
+        <w:tabs>
+          <w:tab w:val="num" w:pos="4320"/>
+        </w:tabs>
+        <w:ind w:left="4320" w:hanging="360"/>
+      </w:pPr>
+      <w:rPr>
+        <w:rFonts w:ascii="Wingdings" w:hAnsi="Wingdings" w:hint="default"/>
+        <w:sz w:val="20"/>
+      </w:rPr>
+    </w:lvl>
+    <w:lvl w:ilvl="6" w:tentative="1">
+      <w:start w:val="1"/>
+      <w:numFmt w:val="bullet"/>
+      <w:lvlText w:val=""/>
+      <w:lvlJc w:val="left"/>
+      <w:pPr>
+        <w:tabs>
+          <w:tab w:val="num" w:pos="5040"/>
+        </w:tabs>
+        <w:ind w:left="5040" w:hanging="360"/>
+      </w:pPr>
+      <w:rPr>
+        <w:rFonts w:ascii="Wingdings" w:hAnsi="Wingdings" w:hint="default"/>
+        <w:sz w:val="20"/>
+      </w:rPr>
+    </w:lvl>
+    <w:lvl w:ilvl="7" w:tentative="1">
+      <w:start w:val="1"/>
+      <w:numFmt w:val="bullet"/>
+      <w:lvlText w:val=""/>
+      <w:lvlJc w:val="left"/>
+      <w:pPr>
+        <w:tabs>
+          <w:tab w:val="num" w:pos="5760"/>
+        </w:tabs>
+        <w:ind w:left="5760" w:hanging="360"/>
+      </w:pPr>
+      <w:rPr>
+        <w:rFonts w:ascii="Wingdings" w:hAnsi="Wingdings" w:hint="default"/>
+        <w:sz w:val="20"/>
+      </w:rPr>
+    </w:lvl>
+    <w:lvl w:ilvl="8" w:tentative="1">
+      <w:start w:val="1"/>
+      <w:numFmt w:val="bullet"/>
+      <w:lvlText w:val=""/>
+      <w:lvlJc w:val="left"/>
+      <w:pPr>
+        <w:tabs>
+          <w:tab w:val="num" w:pos="6480"/>
+        </w:tabs>
+        <w:ind w:left="6480" w:hanging="360"/>
+      </w:pPr>
+      <w:rPr>
+        <w:rFonts w:ascii="Wingdings" w:hAnsi="Wingdings" w:hint="default"/>
+        <w:sz w:val="20"/>
+      </w:rPr>
+    </w:lvl>
+  </w:abstractNum>
+  <w:abstractNum w:abstractNumId="13" w15:restartNumberingAfterBreak="0">
     <w:nsid w:val="47E01F6A"/>
     <w:multiLevelType w:val="hybridMultilevel"/>
     <w:tmpl w:val="B7EC779E"/>
@@ -9647,7 +11967,7 @@
       </w:rPr>
     </w:lvl>
   </w:abstractNum>
-  <w:abstractNum w:abstractNumId="10" w15:restartNumberingAfterBreak="0">
+  <w:abstractNum w:abstractNumId="14" w15:restartNumberingAfterBreak="0">
     <w:nsid w:val="4B5E1E74"/>
     <w:multiLevelType w:val="hybridMultilevel"/>
     <w:tmpl w:val="04DA8AC4"/>
@@ -9760,7 +12080,7 @@
       </w:rPr>
     </w:lvl>
   </w:abstractNum>
-  <w:abstractNum w:abstractNumId="11" w15:restartNumberingAfterBreak="0">
+  <w:abstractNum w:abstractNumId="15" w15:restartNumberingAfterBreak="0">
     <w:nsid w:val="626E5D10"/>
     <w:multiLevelType w:val="hybridMultilevel"/>
     <w:tmpl w:val="CC3A8CB0"/>
@@ -9873,7 +12193,7 @@
       </w:rPr>
     </w:lvl>
   </w:abstractNum>
-  <w:abstractNum w:abstractNumId="12" w15:restartNumberingAfterBreak="0">
+  <w:abstractNum w:abstractNumId="16" w15:restartNumberingAfterBreak="0">
     <w:nsid w:val="65320BD0"/>
     <w:multiLevelType w:val="hybridMultilevel"/>
     <w:tmpl w:val="9992F13E"/>
@@ -9986,7 +12306,7 @@
       </w:rPr>
     </w:lvl>
   </w:abstractNum>
-  <w:abstractNum w:abstractNumId="13" w15:restartNumberingAfterBreak="0">
+  <w:abstractNum w:abstractNumId="17" w15:restartNumberingAfterBreak="0">
     <w:nsid w:val="65E41764"/>
     <w:multiLevelType w:val="hybridMultilevel"/>
     <w:tmpl w:val="021A1830"/>
@@ -10099,7 +12419,7 @@
       </w:rPr>
     </w:lvl>
   </w:abstractNum>
-  <w:abstractNum w:abstractNumId="14" w15:restartNumberingAfterBreak="0">
+  <w:abstractNum w:abstractNumId="18" w15:restartNumberingAfterBreak="0">
     <w:nsid w:val="6D495F30"/>
     <w:multiLevelType w:val="hybridMultilevel"/>
     <w:tmpl w:val="12A0CB8C"/>
@@ -10212,7 +12532,7 @@
       </w:rPr>
     </w:lvl>
   </w:abstractNum>
-  <w:abstractNum w:abstractNumId="15" w15:restartNumberingAfterBreak="0">
+  <w:abstractNum w:abstractNumId="19" w15:restartNumberingAfterBreak="0">
     <w:nsid w:val="6E0F00D1"/>
     <w:multiLevelType w:val="hybridMultilevel"/>
     <w:tmpl w:val="23CA7A6E"/>
@@ -10301,7 +12621,7 @@
       </w:pPr>
     </w:lvl>
   </w:abstractNum>
-  <w:abstractNum w:abstractNumId="16" w15:restartNumberingAfterBreak="0">
+  <w:abstractNum w:abstractNumId="20" w15:restartNumberingAfterBreak="0">
     <w:nsid w:val="7143643B"/>
     <w:multiLevelType w:val="hybridMultilevel"/>
     <w:tmpl w:val="9CAE56D4"/>
@@ -10390,7 +12710,7 @@
       </w:pPr>
     </w:lvl>
   </w:abstractNum>
-  <w:abstractNum w:abstractNumId="17" w15:restartNumberingAfterBreak="0">
+  <w:abstractNum w:abstractNumId="21" w15:restartNumberingAfterBreak="0">
     <w:nsid w:val="78B03DA7"/>
     <w:multiLevelType w:val="hybridMultilevel"/>
     <w:tmpl w:val="E1B46F0E"/>
@@ -10504,58 +12824,70 @@
     </w:lvl>
   </w:abstractNum>
   <w:num w:numId="1">
-    <w:abstractNumId w:val="16"/>
+    <w:abstractNumId w:val="20"/>
   </w:num>
   <w:num w:numId="2">
-    <w:abstractNumId w:val="13"/>
+    <w:abstractNumId w:val="17"/>
   </w:num>
   <w:num w:numId="3">
-    <w:abstractNumId w:val="11"/>
+    <w:abstractNumId w:val="15"/>
   </w:num>
   <w:num w:numId="4">
     <w:abstractNumId w:val="0"/>
   </w:num>
   <w:num w:numId="5">
-    <w:abstractNumId w:val="17"/>
+    <w:abstractNumId w:val="21"/>
   </w:num>
   <w:num w:numId="6">
-    <w:abstractNumId w:val="4"/>
+    <w:abstractNumId w:val="6"/>
   </w:num>
   <w:num w:numId="7">
-    <w:abstractNumId w:val="12"/>
+    <w:abstractNumId w:val="16"/>
   </w:num>
   <w:num w:numId="8">
-    <w:abstractNumId w:val="6"/>
+    <w:abstractNumId w:val="9"/>
   </w:num>
   <w:num w:numId="9">
-    <w:abstractNumId w:val="10"/>
+    <w:abstractNumId w:val="14"/>
   </w:num>
   <w:num w:numId="10">
-    <w:abstractNumId w:val="8"/>
+    <w:abstractNumId w:val="11"/>
   </w:num>
   <w:num w:numId="11">
-    <w:abstractNumId w:val="9"/>
+    <w:abstractNumId w:val="13"/>
   </w:num>
   <w:num w:numId="12">
-    <w:abstractNumId w:val="3"/>
+    <w:abstractNumId w:val="5"/>
   </w:num>
   <w:num w:numId="13">
     <w:abstractNumId w:val="2"/>
   </w:num>
   <w:num w:numId="14">
-    <w:abstractNumId w:val="14"/>
+    <w:abstractNumId w:val="18"/>
   </w:num>
   <w:num w:numId="15">
-    <w:abstractNumId w:val="7"/>
+    <w:abstractNumId w:val="10"/>
   </w:num>
   <w:num w:numId="16">
     <w:abstractNumId w:val="1"/>
   </w:num>
   <w:num w:numId="17">
-    <w:abstractNumId w:val="5"/>
+    <w:abstractNumId w:val="8"/>
   </w:num>
   <w:num w:numId="18">
-    <w:abstractNumId w:val="15"/>
+    <w:abstractNumId w:val="19"/>
+  </w:num>
+  <w:num w:numId="19">
+    <w:abstractNumId w:val="7"/>
+  </w:num>
+  <w:num w:numId="20">
+    <w:abstractNumId w:val="4"/>
+  </w:num>
+  <w:num w:numId="21">
+    <w:abstractNumId w:val="12"/>
+  </w:num>
+  <w:num w:numId="22">
+    <w:abstractNumId w:val="3"/>
   </w:num>
   <w:numIdMacAtCleanup w:val="14"/>
 </w:numbering>
@@ -11663,7 +13995,9 @@
 </file>
 
 <file path=customXml/item1.xml><?xml version="1.0" encoding="utf-8"?>
-<b:Sources xmlns:b="http://schemas.openxmlformats.org/officeDocument/2006/bibliography" xmlns="http://schemas.openxmlformats.org/officeDocument/2006/bibliography" SelectedStyle="\APASixthEditionOfficeOnline.xsl" StyleName="APA" Version="6"/>
+<p:properties xmlns:p="http://schemas.microsoft.com/office/2006/metadata/properties" xmlns:xsi="http://www.w3.org/2001/XMLSchema-instance" xmlns:pc="http://schemas.microsoft.com/office/infopath/2007/PartnerControls">
+  <documentManagement/>
+</p:properties>
 </file>
 
 <file path=customXml/item2.xml><?xml version="1.0" encoding="utf-8"?>
@@ -11676,9 +14010,7 @@
 </file>
 
 <file path=customXml/item3.xml><?xml version="1.0" encoding="utf-8"?>
-<p:properties xmlns:p="http://schemas.microsoft.com/office/2006/metadata/properties" xmlns:xsi="http://www.w3.org/2001/XMLSchema-instance" xmlns:pc="http://schemas.microsoft.com/office/infopath/2007/PartnerControls">
-  <documentManagement/>
-</p:properties>
+<b:Sources xmlns:b="http://schemas.openxmlformats.org/officeDocument/2006/bibliography" xmlns="http://schemas.openxmlformats.org/officeDocument/2006/bibliography" SelectedStyle="\APASixthEditionOfficeOnline.xsl" StyleName="APA" Version="6"/>
 </file>
 
 <file path=customXml/item4.xml><?xml version="1.0" encoding="utf-8"?>
@@ -11814,9 +14146,10 @@
 </file>
 
 <file path=customXml/itemProps1.xml><?xml version="1.0" encoding="utf-8"?>
-<ds:datastoreItem xmlns:ds="http://schemas.openxmlformats.org/officeDocument/2006/customXml" ds:itemID="{35A2876A-53E6-4899-823C-B76347E5EB7E}">
+<ds:datastoreItem xmlns:ds="http://schemas.openxmlformats.org/officeDocument/2006/customXml" ds:itemID="{4FCB6235-C3A8-4BA2-BB65-60838BE1A050}">
   <ds:schemaRefs>
-    <ds:schemaRef ds:uri="http://schemas.openxmlformats.org/officeDocument/2006/bibliography"/>
+    <ds:schemaRef ds:uri="http://schemas.microsoft.com/office/2006/metadata/properties"/>
+    <ds:schemaRef ds:uri="http://schemas.microsoft.com/office/infopath/2007/PartnerControls"/>
   </ds:schemaRefs>
 </ds:datastoreItem>
 </file>
@@ -11830,17 +14163,9 @@
 </file>
 
 <file path=customXml/itemProps3.xml><?xml version="1.0" encoding="utf-8"?>
-<ds:datastoreItem xmlns:ds="http://schemas.openxmlformats.org/officeDocument/2006/customXml" ds:itemID="{4FCB6235-C3A8-4BA2-BB65-60838BE1A050}">
+<ds:datastoreItem xmlns:ds="http://schemas.openxmlformats.org/officeDocument/2006/customXml" ds:itemID="{35A2876A-53E6-4899-823C-B76347E5EB7E}">
   <ds:schemaRefs>
-    <ds:schemaRef ds:uri="9d9b5332-a5d8-4d74-b69a-d1c687b97975"/>
-    <ds:schemaRef ds:uri="http://schemas.microsoft.com/office/2006/documentManagement/types"/>
-    <ds:schemaRef ds:uri="http://purl.org/dc/elements/1.1/"/>
-    <ds:schemaRef ds:uri="http://purl.org/dc/dcmitype/"/>
-    <ds:schemaRef ds:uri="http://schemas.microsoft.com/office/2006/metadata/properties"/>
-    <ds:schemaRef ds:uri="http://www.w3.org/XML/1998/namespace"/>
-    <ds:schemaRef ds:uri="http://purl.org/dc/terms/"/>
-    <ds:schemaRef ds:uri="http://schemas.microsoft.com/office/infopath/2007/PartnerControls"/>
-    <ds:schemaRef ds:uri="http://schemas.openxmlformats.org/package/2006/metadata/core-properties"/>
+    <ds:schemaRef ds:uri="http://schemas.openxmlformats.org/officeDocument/2006/bibliography"/>
   </ds:schemaRefs>
 </ds:datastoreItem>
 </file>

</xml_diff>